<commit_message>
Update 'Patch XOBW*1.0*4 Installation Guide' in 'HealtheVet/HealtheVet Web Services Client (HWSC)/1.0/'
</commit_message>
<xml_diff>
--- a/HealtheVet/HealtheVet Web Services Client (HWSC)/1.0/Patch XOBW%2A1.0%2A4 Installation Guide/xobw_1_0_p4_ig.docx
+++ b/HealtheVet/HealtheVet Web Services Client (HWSC)/1.0/Patch XOBW%2A1.0%2A4 Installation Guide/xobw_1_0_p4_ig.docx
@@ -7,6 +7,8 @@
         <w:pStyle w:val="Title"/>
       </w:pPr>
       <w:bookmarkStart w:id="0" w:name="_Toc186420068"/>
+      <w:bookmarkStart w:id="1" w:name="_GoBack"/>
+      <w:bookmarkEnd w:id="1"/>
       <w:r>
         <w:t xml:space="preserve">HealtheVet Web Services Client </w:t>
       </w:r>
@@ -181,16 +183,16 @@
       <w:pPr>
         <w:pStyle w:val="HeadingFront-BackMatter"/>
       </w:pPr>
-      <w:bookmarkStart w:id="1" w:name="revision_history"/>
-      <w:bookmarkStart w:id="2" w:name="_Toc433120091"/>
-      <w:bookmarkStart w:id="3" w:name="_Toc464720839"/>
+      <w:bookmarkStart w:id="2" w:name="revision_history"/>
+      <w:bookmarkStart w:id="3" w:name="_Toc433120091"/>
+      <w:bookmarkStart w:id="4" w:name="_Toc464720839"/>
       <w:r>
         <w:lastRenderedPageBreak/>
         <w:t>Revision History</w:t>
       </w:r>
-      <w:bookmarkEnd w:id="1"/>
       <w:bookmarkEnd w:id="2"/>
       <w:bookmarkEnd w:id="3"/>
+      <w:bookmarkEnd w:id="4"/>
     </w:p>
     <w:p>
       <w:pPr>
@@ -252,8 +254,8 @@
                 <w:u w:val="single"/>
               </w:rPr>
             </w:pPr>
-            <w:bookmarkStart w:id="4" w:name="COL001_TBL001"/>
-            <w:bookmarkEnd w:id="4"/>
+            <w:bookmarkStart w:id="5" w:name="COL001_TBL001"/>
+            <w:bookmarkEnd w:id="5"/>
             <w:r>
               <w:t>Date</w:t>
             </w:r>
@@ -4660,14 +4662,14 @@
       <w:pPr>
         <w:pStyle w:val="HeadingFront-BackMatter"/>
       </w:pPr>
-      <w:bookmarkStart w:id="5" w:name="_Toc464720840"/>
+      <w:bookmarkStart w:id="6" w:name="_Toc464720840"/>
       <w:r>
         <w:t xml:space="preserve">List of </w:t>
       </w:r>
       <w:r>
         <w:t>Figures</w:t>
       </w:r>
-      <w:bookmarkEnd w:id="5"/>
+      <w:bookmarkEnd w:id="6"/>
     </w:p>
     <w:p>
       <w:pPr>
@@ -5293,14 +5295,14 @@
       <w:pPr>
         <w:pStyle w:val="HeadingFront-BackMatter"/>
       </w:pPr>
-      <w:bookmarkStart w:id="6" w:name="_Toc464720841"/>
+      <w:bookmarkStart w:id="7" w:name="_Toc464720841"/>
       <w:r>
         <w:t>List of Table</w:t>
       </w:r>
       <w:r>
         <w:t>s</w:t>
       </w:r>
-      <w:bookmarkEnd w:id="6"/>
+      <w:bookmarkEnd w:id="7"/>
     </w:p>
     <w:p>
       <w:pPr>
@@ -5475,48 +5477,47 @@
       <w:pPr>
         <w:pStyle w:val="HeadingFront-BackMatter"/>
       </w:pPr>
-      <w:bookmarkStart w:id="7" w:name="orientation"/>
-      <w:bookmarkStart w:id="8" w:name="_Toc464720842"/>
+      <w:bookmarkStart w:id="8" w:name="orientation"/>
+      <w:bookmarkStart w:id="9" w:name="_Toc464720842"/>
       <w:r>
         <w:lastRenderedPageBreak/>
         <w:t>Orientation</w:t>
       </w:r>
-      <w:bookmarkEnd w:id="7"/>
       <w:bookmarkEnd w:id="8"/>
+      <w:bookmarkEnd w:id="9"/>
     </w:p>
     <w:p>
       <w:pPr>
         <w:pStyle w:val="AltHeading2"/>
       </w:pPr>
-      <w:bookmarkStart w:id="9" w:name="_Toc336755501"/>
-      <w:bookmarkStart w:id="10" w:name="_Toc336755634"/>
-      <w:bookmarkStart w:id="11" w:name="_Toc336755787"/>
-      <w:bookmarkStart w:id="12" w:name="_Toc336756084"/>
-      <w:bookmarkStart w:id="13" w:name="_Toc336756187"/>
-      <w:bookmarkStart w:id="14" w:name="_Toc336760251"/>
-      <w:bookmarkStart w:id="15" w:name="_Toc336940172"/>
-      <w:bookmarkStart w:id="16" w:name="_Toc337531822"/>
-      <w:bookmarkStart w:id="17" w:name="_Toc337542598"/>
-      <w:bookmarkStart w:id="18" w:name="_Toc337626310"/>
-      <w:bookmarkStart w:id="19" w:name="_Toc337626513"/>
-      <w:bookmarkStart w:id="20" w:name="_Toc337966589"/>
-      <w:bookmarkStart w:id="21" w:name="_Toc338036333"/>
-      <w:bookmarkStart w:id="22" w:name="_Toc338036629"/>
-      <w:bookmarkStart w:id="23" w:name="_Toc338036784"/>
-      <w:bookmarkStart w:id="24" w:name="_Toc338129956"/>
-      <w:bookmarkStart w:id="25" w:name="_Toc338740693"/>
-      <w:bookmarkStart w:id="26" w:name="_Toc338834078"/>
-      <w:bookmarkStart w:id="27" w:name="_Toc339260909"/>
-      <w:bookmarkStart w:id="28" w:name="_Toc339260978"/>
-      <w:bookmarkStart w:id="29" w:name="_Toc339418576"/>
-      <w:bookmarkStart w:id="30" w:name="_Toc339707965"/>
-      <w:bookmarkStart w:id="31" w:name="_Toc339783046"/>
-      <w:bookmarkStart w:id="32" w:name="_Toc345918859"/>
-      <w:bookmarkStart w:id="33" w:name="how_to_use_this_manual"/>
+      <w:bookmarkStart w:id="10" w:name="_Toc336755501"/>
+      <w:bookmarkStart w:id="11" w:name="_Toc336755634"/>
+      <w:bookmarkStart w:id="12" w:name="_Toc336755787"/>
+      <w:bookmarkStart w:id="13" w:name="_Toc336756084"/>
+      <w:bookmarkStart w:id="14" w:name="_Toc336756187"/>
+      <w:bookmarkStart w:id="15" w:name="_Toc336760251"/>
+      <w:bookmarkStart w:id="16" w:name="_Toc336940172"/>
+      <w:bookmarkStart w:id="17" w:name="_Toc337531822"/>
+      <w:bookmarkStart w:id="18" w:name="_Toc337542598"/>
+      <w:bookmarkStart w:id="19" w:name="_Toc337626310"/>
+      <w:bookmarkStart w:id="20" w:name="_Toc337626513"/>
+      <w:bookmarkStart w:id="21" w:name="_Toc337966589"/>
+      <w:bookmarkStart w:id="22" w:name="_Toc338036333"/>
+      <w:bookmarkStart w:id="23" w:name="_Toc338036629"/>
+      <w:bookmarkStart w:id="24" w:name="_Toc338036784"/>
+      <w:bookmarkStart w:id="25" w:name="_Toc338129956"/>
+      <w:bookmarkStart w:id="26" w:name="_Toc338740693"/>
+      <w:bookmarkStart w:id="27" w:name="_Toc338834078"/>
+      <w:bookmarkStart w:id="28" w:name="_Toc339260909"/>
+      <w:bookmarkStart w:id="29" w:name="_Toc339260978"/>
+      <w:bookmarkStart w:id="30" w:name="_Toc339418576"/>
+      <w:bookmarkStart w:id="31" w:name="_Toc339707965"/>
+      <w:bookmarkStart w:id="32" w:name="_Toc339783046"/>
+      <w:bookmarkStart w:id="33" w:name="_Toc345918859"/>
+      <w:bookmarkStart w:id="34" w:name="how_to_use_this_manual"/>
       <w:r>
         <w:t xml:space="preserve">How to Use this </w:t>
       </w:r>
-      <w:bookmarkEnd w:id="9"/>
       <w:bookmarkEnd w:id="10"/>
       <w:bookmarkEnd w:id="11"/>
       <w:bookmarkEnd w:id="12"/>
@@ -5540,10 +5541,11 @@
       <w:bookmarkEnd w:id="30"/>
       <w:bookmarkEnd w:id="31"/>
       <w:bookmarkEnd w:id="32"/>
+      <w:bookmarkEnd w:id="33"/>
       <w:r>
         <w:t>Manual</w:t>
       </w:r>
-      <w:bookmarkEnd w:id="33"/>
+      <w:bookmarkEnd w:id="34"/>
     </w:p>
     <w:p>
       <w:pPr>
@@ -5631,11 +5633,11 @@
       <w:pPr>
         <w:pStyle w:val="AltHeading2"/>
       </w:pPr>
-      <w:bookmarkStart w:id="34" w:name="intended_audience"/>
+      <w:bookmarkStart w:id="35" w:name="intended_audience"/>
       <w:r>
         <w:t>Intended Audience</w:t>
       </w:r>
-      <w:bookmarkEnd w:id="34"/>
+      <w:bookmarkEnd w:id="35"/>
     </w:p>
     <w:p>
       <w:pPr>
@@ -5697,21 +5699,21 @@
       <w:pPr>
         <w:pStyle w:val="AltHeading2"/>
       </w:pPr>
-      <w:bookmarkStart w:id="35" w:name="disclaimers"/>
+      <w:bookmarkStart w:id="36" w:name="disclaimers"/>
       <w:r>
         <w:t>Disclaimers</w:t>
       </w:r>
-      <w:bookmarkEnd w:id="35"/>
+      <w:bookmarkEnd w:id="36"/>
     </w:p>
     <w:p>
       <w:pPr>
         <w:pStyle w:val="AltHeading3"/>
       </w:pPr>
-      <w:bookmarkStart w:id="36" w:name="software_disclaimer"/>
+      <w:bookmarkStart w:id="37" w:name="software_disclaimer"/>
       <w:r>
         <w:t>Software Disclaimer</w:t>
       </w:r>
-      <w:bookmarkEnd w:id="36"/>
+      <w:bookmarkEnd w:id="37"/>
     </w:p>
     <w:p>
       <w:pPr>
@@ -5766,11 +5768,11 @@
       <w:pPr>
         <w:pStyle w:val="AltHeading3"/>
       </w:pPr>
-      <w:bookmarkStart w:id="37" w:name="documentation_disclaimer"/>
+      <w:bookmarkStart w:id="38" w:name="documentation_disclaimer"/>
       <w:r>
         <w:t>Documentation Disclaimer</w:t>
       </w:r>
-      <w:bookmarkEnd w:id="37"/>
+      <w:bookmarkEnd w:id="38"/>
     </w:p>
     <w:p>
       <w:pPr>
@@ -5975,12 +5977,12 @@
       <w:pPr>
         <w:pStyle w:val="AltHeading2"/>
       </w:pPr>
-      <w:bookmarkStart w:id="38" w:name="documentation_conventions"/>
+      <w:bookmarkStart w:id="39" w:name="documentation_conventions"/>
       <w:r>
         <w:lastRenderedPageBreak/>
         <w:t>Documentation Conventions</w:t>
       </w:r>
-      <w:bookmarkEnd w:id="38"/>
+      <w:bookmarkEnd w:id="39"/>
     </w:p>
     <w:p>
       <w:pPr>
@@ -6080,9 +6082,9 @@
       <w:pPr>
         <w:pStyle w:val="Caption"/>
       </w:pPr>
-      <w:bookmarkStart w:id="39" w:name="_Ref431821080"/>
-      <w:bookmarkStart w:id="40" w:name="_Toc433121293"/>
-      <w:bookmarkStart w:id="41" w:name="_Toc464720897"/>
+      <w:bookmarkStart w:id="40" w:name="_Ref431821080"/>
+      <w:bookmarkStart w:id="41" w:name="_Toc433121293"/>
+      <w:bookmarkStart w:id="42" w:name="_Toc464720897"/>
       <w:r>
         <w:t xml:space="preserve">Table </w:t>
       </w:r>
@@ -6107,15 +6109,15 @@
         </w:rPr>
         <w:fldChar w:fldCharType="end"/>
       </w:r>
-      <w:bookmarkEnd w:id="39"/>
+      <w:bookmarkEnd w:id="40"/>
       <w:r>
         <w:t>:</w:t>
       </w:r>
       <w:r>
         <w:t xml:space="preserve"> Documentation symbol descriptions</w:t>
       </w:r>
-      <w:bookmarkEnd w:id="40"/>
       <w:bookmarkEnd w:id="41"/>
+      <w:bookmarkEnd w:id="42"/>
     </w:p>
     <w:tbl>
       <w:tblPr>
@@ -6153,8 +6155,8 @@
             <w:pPr>
               <w:pStyle w:val="TableHeading"/>
             </w:pPr>
-            <w:bookmarkStart w:id="42" w:name="COL001_TBL002"/>
-            <w:bookmarkEnd w:id="42"/>
+            <w:bookmarkStart w:id="43" w:name="COL001_TBL002"/>
+            <w:bookmarkEnd w:id="43"/>
             <w:r>
               <w:t>Symbol</w:t>
             </w:r>
@@ -6772,24 +6774,24 @@
       <w:pPr>
         <w:pStyle w:val="AltHeading2"/>
       </w:pPr>
-      <w:bookmarkStart w:id="43" w:name="_Toc397138030"/>
-      <w:bookmarkStart w:id="44" w:name="_Toc485620882"/>
-      <w:bookmarkStart w:id="45" w:name="_Toc4315558"/>
-      <w:bookmarkStart w:id="46" w:name="_Toc8096545"/>
-      <w:bookmarkStart w:id="47" w:name="_Toc15257683"/>
-      <w:bookmarkStart w:id="48" w:name="_Toc18284795"/>
-      <w:bookmarkStart w:id="49" w:name="Obtain_Technical_Information_Online"/>
+      <w:bookmarkStart w:id="44" w:name="_Toc397138030"/>
+      <w:bookmarkStart w:id="45" w:name="_Toc485620882"/>
+      <w:bookmarkStart w:id="46" w:name="_Toc4315558"/>
+      <w:bookmarkStart w:id="47" w:name="_Toc8096545"/>
+      <w:bookmarkStart w:id="48" w:name="_Toc15257683"/>
+      <w:bookmarkStart w:id="49" w:name="_Toc18284795"/>
+      <w:bookmarkStart w:id="50" w:name="Obtain_Technical_Information_Online"/>
       <w:r>
         <w:lastRenderedPageBreak/>
         <w:t>How to Obtain Technical Information Online</w:t>
       </w:r>
-      <w:bookmarkEnd w:id="43"/>
       <w:bookmarkEnd w:id="44"/>
       <w:bookmarkEnd w:id="45"/>
       <w:bookmarkEnd w:id="46"/>
       <w:bookmarkEnd w:id="47"/>
       <w:bookmarkEnd w:id="48"/>
       <w:bookmarkEnd w:id="49"/>
+      <w:bookmarkEnd w:id="50"/>
     </w:p>
     <w:p>
       <w:pPr>
@@ -6895,11 +6897,11 @@
       <w:pPr>
         <w:pStyle w:val="AltHeading3"/>
       </w:pPr>
-      <w:bookmarkStart w:id="50" w:name="Help_at_Prompts"/>
+      <w:bookmarkStart w:id="51" w:name="Help_at_Prompts"/>
       <w:r>
         <w:t>Help at Prompts</w:t>
       </w:r>
-      <w:bookmarkEnd w:id="50"/>
+      <w:bookmarkEnd w:id="51"/>
     </w:p>
     <w:p>
       <w:pPr>
@@ -6979,11 +6981,11 @@
       <w:pPr>
         <w:pStyle w:val="AltHeading3"/>
       </w:pPr>
-      <w:bookmarkStart w:id="51" w:name="Obtaining_Data_Dictionary_Listings"/>
+      <w:bookmarkStart w:id="52" w:name="Obtaining_Data_Dictionary_Listings"/>
       <w:r>
         <w:t>Obtaining Data Dictionary Listings</w:t>
       </w:r>
-      <w:bookmarkEnd w:id="51"/>
+      <w:bookmarkEnd w:id="52"/>
     </w:p>
     <w:p>
       <w:pPr>
@@ -7155,11 +7157,11 @@
       <w:pPr>
         <w:pStyle w:val="AltHeading2"/>
       </w:pPr>
-      <w:bookmarkStart w:id="52" w:name="Assumptions_about_the_Reader"/>
+      <w:bookmarkStart w:id="53" w:name="Assumptions_about_the_Reader"/>
       <w:r>
         <w:t>Assumptions</w:t>
       </w:r>
-      <w:bookmarkEnd w:id="52"/>
+      <w:bookmarkEnd w:id="53"/>
     </w:p>
     <w:p>
       <w:pPr>
@@ -7247,27 +7249,27 @@
       <w:pPr>
         <w:pStyle w:val="AltHeading2"/>
       </w:pPr>
-      <w:bookmarkStart w:id="53" w:name="_Toc397138035"/>
-      <w:bookmarkStart w:id="54" w:name="_Toc485620884"/>
-      <w:bookmarkStart w:id="55" w:name="_Toc4315560"/>
-      <w:bookmarkStart w:id="56" w:name="_Toc8096547"/>
-      <w:bookmarkStart w:id="57" w:name="_Toc15257685"/>
-      <w:bookmarkStart w:id="58" w:name="_Toc18284796"/>
-      <w:bookmarkStart w:id="59" w:name="Reference_Materials"/>
+      <w:bookmarkStart w:id="54" w:name="_Toc397138035"/>
+      <w:bookmarkStart w:id="55" w:name="_Toc485620884"/>
+      <w:bookmarkStart w:id="56" w:name="_Toc4315560"/>
+      <w:bookmarkStart w:id="57" w:name="_Toc8096547"/>
+      <w:bookmarkStart w:id="58" w:name="_Toc15257685"/>
+      <w:bookmarkStart w:id="59" w:name="_Toc18284796"/>
+      <w:bookmarkStart w:id="60" w:name="Reference_Materials"/>
       <w:r>
         <w:lastRenderedPageBreak/>
         <w:t>Reference</w:t>
       </w:r>
-      <w:bookmarkEnd w:id="53"/>
       <w:bookmarkEnd w:id="54"/>
+      <w:bookmarkEnd w:id="55"/>
       <w:r>
         <w:t xml:space="preserve"> Materials</w:t>
       </w:r>
-      <w:bookmarkEnd w:id="55"/>
       <w:bookmarkEnd w:id="56"/>
       <w:bookmarkEnd w:id="57"/>
       <w:bookmarkEnd w:id="58"/>
       <w:bookmarkEnd w:id="59"/>
+      <w:bookmarkEnd w:id="60"/>
     </w:p>
     <w:p>
       <w:pPr>
@@ -7331,8 +7333,6 @@
         </w:rPr>
         <w:t>Release Notes</w:t>
       </w:r>
-      <w:bookmarkStart w:id="60" w:name="_GoBack"/>
-      <w:bookmarkEnd w:id="60"/>
     </w:p>
     <w:p>
       <w:pPr>
@@ -16328,7 +16328,10 @@
         <w:fldChar w:fldCharType="begin"/>
       </w:r>
       <w:r>
-        <w:instrText xml:space="preserve"> SEQ Figure \* ARABIC </w:instrText>
+        <w:instrText xml:space="preserve"> SEQ Figure \* ARA</w:instrText>
+      </w:r>
+      <w:r>
+        <w:instrText xml:space="preserve">BIC </w:instrText>
       </w:r>
       <w:r>
         <w:fldChar w:fldCharType="separate"/>
@@ -17625,7 +17628,7 @@
           <w:rPr>
             <w:noProof/>
           </w:rPr>
-          <w:t>viii</w:t>
+          <w:t>16</w:t>
         </w:r>
         <w:r>
           <w:rPr>
@@ -20240,7 +20243,7 @@
   <w:style w:type="paragraph" w:default="1" w:styleId="Normal">
     <w:name w:val="Normal"/>
     <w:qFormat/>
-    <w:rsid w:val="00B65181"/>
+    <w:rsid w:val="002D3B0E"/>
     <w:pPr>
       <w:spacing w:before="0" w:after="0" w:line="240" w:lineRule="auto"/>
     </w:pPr>
@@ -20258,7 +20261,7 @@
     <w:autoRedefine/>
     <w:uiPriority w:val="9"/>
     <w:qFormat/>
-    <w:rsid w:val="00B65181"/>
+    <w:rsid w:val="002D3B0E"/>
     <w:pPr>
       <w:keepNext/>
       <w:keepLines/>
@@ -20291,7 +20294,7 @@
     <w:autoRedefine/>
     <w:uiPriority w:val="9"/>
     <w:qFormat/>
-    <w:rsid w:val="00B65181"/>
+    <w:rsid w:val="002D3B0E"/>
     <w:pPr>
       <w:keepNext/>
       <w:keepLines/>
@@ -20325,7 +20328,7 @@
     <w:autoRedefine/>
     <w:uiPriority w:val="9"/>
     <w:qFormat/>
-    <w:rsid w:val="00B65181"/>
+    <w:rsid w:val="002D3B0E"/>
     <w:pPr>
       <w:keepNext/>
       <w:keepLines/>
@@ -20358,7 +20361,7 @@
     <w:autoRedefine/>
     <w:uiPriority w:val="9"/>
     <w:qFormat/>
-    <w:rsid w:val="00B65181"/>
+    <w:rsid w:val="002D3B0E"/>
     <w:pPr>
       <w:keepNext/>
       <w:keepLines/>
@@ -20391,7 +20394,7 @@
     <w:autoRedefine/>
     <w:uiPriority w:val="9"/>
     <w:qFormat/>
-    <w:rsid w:val="00B65181"/>
+    <w:rsid w:val="002D3B0E"/>
     <w:pPr>
       <w:keepNext/>
       <w:keepLines/>
@@ -20425,7 +20428,7 @@
     <w:autoRedefine/>
     <w:uiPriority w:val="9"/>
     <w:qFormat/>
-    <w:rsid w:val="00B65181"/>
+    <w:rsid w:val="002D3B0E"/>
     <w:pPr>
       <w:keepNext/>
       <w:keepLines/>
@@ -20456,7 +20459,7 @@
     <w:autoRedefine/>
     <w:uiPriority w:val="9"/>
     <w:qFormat/>
-    <w:rsid w:val="00B65181"/>
+    <w:rsid w:val="002D3B0E"/>
     <w:pPr>
       <w:keepNext/>
       <w:keepLines/>
@@ -20487,7 +20490,7 @@
     <w:autoRedefine/>
     <w:uiPriority w:val="9"/>
     <w:qFormat/>
-    <w:rsid w:val="00B65181"/>
+    <w:rsid w:val="002D3B0E"/>
     <w:pPr>
       <w:keepNext/>
       <w:keepLines/>
@@ -20517,7 +20520,7 @@
     <w:link w:val="Heading9Char"/>
     <w:autoRedefine/>
     <w:qFormat/>
-    <w:rsid w:val="00B65181"/>
+    <w:rsid w:val="002D3B0E"/>
     <w:pPr>
       <w:numPr>
         <w:ilvl w:val="8"/>
@@ -20541,7 +20544,7 @@
     <w:uiPriority w:val="1"/>
     <w:semiHidden/>
     <w:unhideWhenUsed/>
-    <w:rsid w:val="00B65181"/>
+    <w:rsid w:val="002D3B0E"/>
   </w:style>
   <w:style w:type="table" w:default="1" w:styleId="TableNormal">
     <w:name w:val="Normal Table"/>
@@ -20563,12 +20566,12 @@
     <w:uiPriority w:val="99"/>
     <w:semiHidden/>
     <w:unhideWhenUsed/>
-    <w:rsid w:val="00B65181"/>
+    <w:rsid w:val="002D3B0E"/>
   </w:style>
   <w:style w:type="table" w:styleId="TableGrid">
     <w:name w:val="Table Grid"/>
     <w:basedOn w:val="TableNormal"/>
-    <w:rsid w:val="00B65181"/>
+    <w:rsid w:val="002D3B0E"/>
     <w:pPr>
       <w:spacing w:before="0" w:after="0" w:line="240" w:lineRule="auto"/>
     </w:pPr>
@@ -20596,7 +20599,7 @@
     <w:autoRedefine/>
     <w:uiPriority w:val="39"/>
     <w:qFormat/>
-    <w:rsid w:val="00B65181"/>
+    <w:rsid w:val="002D3B0E"/>
     <w:pPr>
       <w:keepNext/>
       <w:keepLines/>
@@ -20618,7 +20621,7 @@
     <w:autoRedefine/>
     <w:uiPriority w:val="39"/>
     <w:qFormat/>
-    <w:rsid w:val="00B65181"/>
+    <w:rsid w:val="002D3B0E"/>
     <w:pPr>
       <w:tabs>
         <w:tab w:val="left" w:pos="1080"/>
@@ -20641,7 +20644,7 @@
     <w:autoRedefine/>
     <w:uiPriority w:val="39"/>
     <w:qFormat/>
-    <w:rsid w:val="00B65181"/>
+    <w:rsid w:val="002D3B0E"/>
     <w:pPr>
       <w:tabs>
         <w:tab w:val="left" w:pos="1627"/>
@@ -20663,7 +20666,7 @@
     <w:autoRedefine/>
     <w:uiPriority w:val="39"/>
     <w:qFormat/>
-    <w:rsid w:val="00B65181"/>
+    <w:rsid w:val="002D3B0E"/>
     <w:pPr>
       <w:tabs>
         <w:tab w:val="left" w:pos="3060"/>
@@ -20685,7 +20688,7 @@
     <w:autoRedefine/>
     <w:uiPriority w:val="39"/>
     <w:qFormat/>
-    <w:rsid w:val="00B65181"/>
+    <w:rsid w:val="002D3B0E"/>
     <w:pPr>
       <w:tabs>
         <w:tab w:val="left" w:pos="3960"/>
@@ -20707,7 +20710,7 @@
     <w:autoRedefine/>
     <w:uiPriority w:val="39"/>
     <w:qFormat/>
-    <w:rsid w:val="00B65181"/>
+    <w:rsid w:val="002D3B0E"/>
     <w:pPr>
       <w:tabs>
         <w:tab w:val="left" w:pos="5220"/>
@@ -20729,7 +20732,7 @@
     <w:autoRedefine/>
     <w:uiPriority w:val="39"/>
     <w:qFormat/>
-    <w:rsid w:val="00B65181"/>
+    <w:rsid w:val="002D3B0E"/>
     <w:pPr>
       <w:tabs>
         <w:tab w:val="left" w:leader="dot" w:pos="6660"/>
@@ -20751,7 +20754,7 @@
     <w:autoRedefine/>
     <w:uiPriority w:val="39"/>
     <w:qFormat/>
-    <w:rsid w:val="00B65181"/>
+    <w:rsid w:val="002D3B0E"/>
     <w:pPr>
       <w:tabs>
         <w:tab w:val="left" w:pos="8100"/>
@@ -20773,7 +20776,7 @@
     <w:autoRedefine/>
     <w:uiPriority w:val="39"/>
     <w:qFormat/>
-    <w:rsid w:val="00B65181"/>
+    <w:rsid w:val="002D3B0E"/>
     <w:pPr>
       <w:tabs>
         <w:tab w:val="right" w:leader="dot" w:pos="9350"/>
@@ -20789,7 +20792,7 @@
   <w:style w:type="character" w:styleId="Hyperlink">
     <w:name w:val="Hyperlink"/>
     <w:uiPriority w:val="99"/>
-    <w:rsid w:val="00B65181"/>
+    <w:rsid w:val="002D3B0E"/>
     <w:rPr>
       <w:color w:val="0000FF"/>
       <w:u w:val="single"/>
@@ -20809,7 +20812,7 @@
     <w:basedOn w:val="Normal"/>
     <w:link w:val="FooterChar"/>
     <w:qFormat/>
-    <w:rsid w:val="00B65181"/>
+    <w:rsid w:val="002D3B0E"/>
     <w:pPr>
       <w:tabs>
         <w:tab w:val="center" w:pos="4680"/>
@@ -20826,7 +20829,7 @@
   <w:style w:type="character" w:styleId="PageNumber">
     <w:name w:val="page number"/>
     <w:basedOn w:val="DefaultParagraphFont"/>
-    <w:rsid w:val="00B65181"/>
+    <w:rsid w:val="002D3B0E"/>
   </w:style>
   <w:style w:type="paragraph" w:styleId="Title">
     <w:name w:val="Title"/>
@@ -20835,7 +20838,7 @@
     <w:link w:val="TitleChar"/>
     <w:autoRedefine/>
     <w:qFormat/>
-    <w:rsid w:val="00B65181"/>
+    <w:rsid w:val="002D3B0E"/>
     <w:pPr>
       <w:spacing w:after="360"/>
       <w:jc w:val="center"/>
@@ -20891,7 +20894,7 @@
     <w:basedOn w:val="Normal"/>
     <w:link w:val="HeaderChar"/>
     <w:qFormat/>
-    <w:rsid w:val="00B65181"/>
+    <w:rsid w:val="002D3B0E"/>
     <w:pPr>
       <w:tabs>
         <w:tab w:val="center" w:pos="4680"/>
@@ -20911,7 +20914,7 @@
     <w:link w:val="BodyTextChar"/>
     <w:uiPriority w:val="99"/>
     <w:qFormat/>
-    <w:rsid w:val="00B65181"/>
+    <w:rsid w:val="002D3B0E"/>
     <w:pPr>
       <w:spacing w:before="120" w:after="120"/>
     </w:pPr>
@@ -20925,7 +20928,7 @@
     <w:name w:val="Body Text Char"/>
     <w:link w:val="BodyText"/>
     <w:uiPriority w:val="99"/>
-    <w:rsid w:val="00B65181"/>
+    <w:rsid w:val="002D3B0E"/>
     <w:rPr>
       <w:rFonts w:ascii="Times New Roman" w:eastAsia="Batang" w:hAnsi="Times New Roman" w:cs="Times New Roman"/>
       <w:color w:val="000000" w:themeColor="text1"/>
@@ -20935,7 +20938,7 @@
   </w:style>
   <w:style w:type="character" w:styleId="FollowedHyperlink">
     <w:name w:val="FollowedHyperlink"/>
-    <w:rsid w:val="00B65181"/>
+    <w:rsid w:val="002D3B0E"/>
     <w:rPr>
       <w:color w:val="800080"/>
       <w:u w:val="single"/>
@@ -20945,7 +20948,7 @@
     <w:name w:val="Balloon Text"/>
     <w:basedOn w:val="Normal"/>
     <w:link w:val="BalloonTextChar"/>
-    <w:rsid w:val="00B65181"/>
+    <w:rsid w:val="002D3B0E"/>
     <w:rPr>
       <w:rFonts w:ascii="Tahoma" w:hAnsi="Tahoma" w:cs="Tahoma"/>
       <w:sz w:val="16"/>
@@ -20956,7 +20959,7 @@
     <w:name w:val="Balloon Text Char"/>
     <w:basedOn w:val="DefaultParagraphFont"/>
     <w:link w:val="BalloonText"/>
-    <w:rsid w:val="00B65181"/>
+    <w:rsid w:val="002D3B0E"/>
     <w:rPr>
       <w:rFonts w:ascii="Tahoma" w:eastAsia="Times New Roman" w:hAnsi="Tahoma" w:cs="Tahoma"/>
       <w:color w:val="000000" w:themeColor="text1"/>
@@ -20970,7 +20973,7 @@
     <w:basedOn w:val="Normal"/>
     <w:uiPriority w:val="34"/>
     <w:qFormat/>
-    <w:rsid w:val="00B65181"/>
+    <w:rsid w:val="002D3B0E"/>
     <w:pPr>
       <w:ind w:left="720"/>
     </w:pPr>
@@ -20980,7 +20983,7 @@
     <w:basedOn w:val="Normal"/>
     <w:link w:val="BodyTextIndentChar"/>
     <w:qFormat/>
-    <w:rsid w:val="00B65181"/>
+    <w:rsid w:val="002D3B0E"/>
     <w:pPr>
       <w:spacing w:before="120" w:after="120"/>
       <w:ind w:left="360"/>
@@ -20994,7 +20997,7 @@
   <w:style w:type="character" w:customStyle="1" w:styleId="BodyTextIndentChar">
     <w:name w:val="Body Text Indent Char"/>
     <w:link w:val="BodyTextIndent"/>
-    <w:rsid w:val="00B65181"/>
+    <w:rsid w:val="002D3B0E"/>
     <w:rPr>
       <w:rFonts w:ascii="Times New Roman" w:eastAsia="Batang" w:hAnsi="Times New Roman" w:cs="Times New Roman"/>
       <w:color w:val="000000" w:themeColor="text1"/>
@@ -21008,7 +21011,7 @@
     <w:link w:val="BodyText2Char"/>
     <w:uiPriority w:val="99"/>
     <w:qFormat/>
-    <w:rsid w:val="00B65181"/>
+    <w:rsid w:val="002D3B0E"/>
     <w:pPr>
       <w:spacing w:before="120" w:after="120"/>
       <w:ind w:left="360"/>
@@ -21023,7 +21026,7 @@
     <w:name w:val="Body Text 2 Char"/>
     <w:link w:val="BodyText2"/>
     <w:uiPriority w:val="99"/>
-    <w:rsid w:val="00B65181"/>
+    <w:rsid w:val="002D3B0E"/>
     <w:rPr>
       <w:rFonts w:ascii="Times New Roman" w:eastAsia="Batang" w:hAnsi="Times New Roman" w:cs="Times New Roman"/>
       <w:color w:val="000000" w:themeColor="text1"/>
@@ -21154,7 +21157,7 @@
     <w:basedOn w:val="Normal"/>
     <w:next w:val="Normal"/>
     <w:qFormat/>
-    <w:rsid w:val="00B65181"/>
+    <w:rsid w:val="002D3B0E"/>
     <w:pPr>
       <w:keepNext/>
       <w:keepLines/>
@@ -21172,7 +21175,7 @@
   <w:style w:type="character" w:styleId="Emphasis">
     <w:name w:val="Emphasis"/>
     <w:qFormat/>
-    <w:rsid w:val="00B65181"/>
+    <w:rsid w:val="002D3B0E"/>
     <w:rPr>
       <w:i/>
       <w:iCs/>
@@ -21181,7 +21184,7 @@
   <w:style w:type="character" w:styleId="Strong">
     <w:name w:val="Strong"/>
     <w:qFormat/>
-    <w:rsid w:val="00B65181"/>
+    <w:rsid w:val="002D3B0E"/>
     <w:rPr>
       <w:b/>
       <w:bCs/>
@@ -21191,7 +21194,7 @@
     <w:name w:val="Heading 1 Char"/>
     <w:link w:val="Heading1"/>
     <w:uiPriority w:val="9"/>
-    <w:rsid w:val="00B65181"/>
+    <w:rsid w:val="002D3B0E"/>
     <w:rPr>
       <w:rFonts w:ascii="Arial" w:eastAsia="Batang" w:hAnsi="Arial" w:cs="Arial"/>
       <w:b/>
@@ -21207,7 +21210,7 @@
     <w:name w:val="Heading 2 Char"/>
     <w:link w:val="Heading2"/>
     <w:uiPriority w:val="9"/>
-    <w:rsid w:val="00B65181"/>
+    <w:rsid w:val="002D3B0E"/>
     <w:rPr>
       <w:rFonts w:ascii="Arial" w:eastAsia="Batang" w:hAnsi="Arial" w:cs="Arial"/>
       <w:b/>
@@ -21223,7 +21226,7 @@
     <w:name w:val="Heading 3 Char"/>
     <w:link w:val="Heading3"/>
     <w:uiPriority w:val="9"/>
-    <w:rsid w:val="00B65181"/>
+    <w:rsid w:val="002D3B0E"/>
     <w:rPr>
       <w:rFonts w:ascii="Arial" w:eastAsia="Batang" w:hAnsi="Arial" w:cs="Arial"/>
       <w:b/>
@@ -21238,7 +21241,7 @@
     <w:name w:val="Heading 4 Char"/>
     <w:link w:val="Heading4"/>
     <w:uiPriority w:val="9"/>
-    <w:rsid w:val="00B65181"/>
+    <w:rsid w:val="002D3B0E"/>
     <w:rPr>
       <w:rFonts w:ascii="Arial" w:eastAsia="Batang" w:hAnsi="Arial" w:cs="Times New Roman"/>
       <w:b/>
@@ -21253,7 +21256,7 @@
     <w:name w:val="Heading 5 Char"/>
     <w:link w:val="Heading5"/>
     <w:uiPriority w:val="9"/>
-    <w:rsid w:val="00B65181"/>
+    <w:rsid w:val="002D3B0E"/>
     <w:rPr>
       <w:rFonts w:ascii="Arial" w:eastAsia="Batang" w:hAnsi="Arial" w:cs="Times New Roman"/>
       <w:b/>
@@ -21269,7 +21272,7 @@
     <w:name w:val="Heading 6 Char"/>
     <w:link w:val="Heading6"/>
     <w:uiPriority w:val="9"/>
-    <w:rsid w:val="00B65181"/>
+    <w:rsid w:val="002D3B0E"/>
     <w:rPr>
       <w:rFonts w:ascii="Arial" w:eastAsia="Batang" w:hAnsi="Arial" w:cs="Times New Roman"/>
       <w:b/>
@@ -21282,7 +21285,7 @@
     <w:name w:val="Heading 7 Char"/>
     <w:link w:val="Heading7"/>
     <w:uiPriority w:val="9"/>
-    <w:rsid w:val="00B65181"/>
+    <w:rsid w:val="002D3B0E"/>
     <w:rPr>
       <w:rFonts w:ascii="Arial" w:eastAsia="Batang" w:hAnsi="Arial" w:cs="Times New Roman"/>
       <w:b/>
@@ -21295,7 +21298,7 @@
     <w:name w:val="Heading 8 Char"/>
     <w:link w:val="Heading8"/>
     <w:uiPriority w:val="9"/>
-    <w:rsid w:val="00B65181"/>
+    <w:rsid w:val="002D3B0E"/>
     <w:rPr>
       <w:rFonts w:ascii="Arial" w:eastAsia="Batang" w:hAnsi="Arial" w:cs="Times New Roman"/>
       <w:b/>
@@ -21308,7 +21311,7 @@
     <w:name w:val="Heading 9 Char"/>
     <w:basedOn w:val="DefaultParagraphFont"/>
     <w:link w:val="Heading9"/>
-    <w:rsid w:val="00B65181"/>
+    <w:rsid w:val="002D3B0E"/>
     <w:rPr>
       <w:rFonts w:ascii="Arial" w:eastAsia="Times New Roman" w:hAnsi="Arial" w:cs="Arial"/>
       <w:b/>
@@ -21319,7 +21322,7 @@
   <w:style w:type="character" w:customStyle="1" w:styleId="TitleChar">
     <w:name w:val="Title Char"/>
     <w:link w:val="Title"/>
-    <w:rsid w:val="00B65181"/>
+    <w:rsid w:val="002D3B0E"/>
     <w:rPr>
       <w:rFonts w:ascii="Arial" w:eastAsia="Times New Roman" w:hAnsi="Arial" w:cs="Times New Roman"/>
       <w:b/>
@@ -21348,7 +21351,7 @@
     <w:link w:val="NoSpacingChar"/>
     <w:uiPriority w:val="1"/>
     <w:qFormat/>
-    <w:rsid w:val="00B65181"/>
+    <w:rsid w:val="002D3B0E"/>
     <w:pPr>
       <w:spacing w:before="0" w:after="0" w:line="240" w:lineRule="auto"/>
     </w:pPr>
@@ -21375,7 +21378,7 @@
     <w:link w:val="QuoteChar"/>
     <w:uiPriority w:val="29"/>
     <w:qFormat/>
-    <w:rsid w:val="00B65181"/>
+    <w:rsid w:val="002D3B0E"/>
     <w:rPr>
       <w:i/>
       <w:iCs/>
@@ -21386,7 +21389,7 @@
     <w:name w:val="Quote Char"/>
     <w:link w:val="Quote"/>
     <w:uiPriority w:val="29"/>
-    <w:rsid w:val="00B65181"/>
+    <w:rsid w:val="002D3B0E"/>
     <w:rPr>
       <w:rFonts w:ascii="Times New Roman" w:eastAsia="Times New Roman" w:hAnsi="Times New Roman" w:cs="Times New Roman"/>
       <w:i/>
@@ -21402,7 +21405,7 @@
     <w:link w:val="IntenseQuoteChar"/>
     <w:uiPriority w:val="30"/>
     <w:qFormat/>
-    <w:rsid w:val="00B65181"/>
+    <w:rsid w:val="002D3B0E"/>
     <w:pPr>
       <w:pBdr>
         <w:bottom w:val="single" w:sz="4" w:space="4" w:color="4F81BD"/>
@@ -21422,7 +21425,7 @@
     <w:name w:val="Intense Quote Char"/>
     <w:link w:val="IntenseQuote"/>
     <w:uiPriority w:val="30"/>
-    <w:rsid w:val="00B65181"/>
+    <w:rsid w:val="002D3B0E"/>
     <w:rPr>
       <w:rFonts w:ascii="Times New Roman" w:eastAsia="Times New Roman" w:hAnsi="Times New Roman" w:cs="Times New Roman"/>
       <w:b/>
@@ -21493,7 +21496,7 @@
   </w:style>
   <w:style w:type="character" w:styleId="CommentReference">
     <w:name w:val="annotation reference"/>
-    <w:rsid w:val="00B65181"/>
+    <w:rsid w:val="002D3B0E"/>
     <w:rPr>
       <w:sz w:val="16"/>
       <w:szCs w:val="16"/>
@@ -21503,7 +21506,7 @@
     <w:name w:val="annotation text"/>
     <w:basedOn w:val="Normal"/>
     <w:link w:val="CommentTextChar"/>
-    <w:rsid w:val="00B65181"/>
+    <w:rsid w:val="002D3B0E"/>
     <w:rPr>
       <w:sz w:val="20"/>
       <w:szCs w:val="20"/>
@@ -21730,7 +21733,7 @@
     <w:autoRedefine/>
     <w:uiPriority w:val="99"/>
     <w:qFormat/>
-    <w:rsid w:val="00B65181"/>
+    <w:rsid w:val="002D3B0E"/>
     <w:pPr>
       <w:tabs>
         <w:tab w:val="right" w:leader="dot" w:pos="9350"/>
@@ -21745,7 +21748,7 @@
   <w:style w:type="character" w:customStyle="1" w:styleId="FooterChar">
     <w:name w:val="Footer Char"/>
     <w:link w:val="Footer"/>
-    <w:rsid w:val="00B65181"/>
+    <w:rsid w:val="002D3B0E"/>
     <w:rPr>
       <w:rFonts w:ascii="Times New Roman" w:eastAsia="Batang" w:hAnsi="Times New Roman" w:cs="Times New Roman"/>
       <w:color w:val="000000" w:themeColor="text1"/>
@@ -21758,7 +21761,7 @@
     <w:name w:val="footnote text"/>
     <w:basedOn w:val="Normal"/>
     <w:link w:val="FootnoteTextChar"/>
-    <w:rsid w:val="00B65181"/>
+    <w:rsid w:val="002D3B0E"/>
     <w:rPr>
       <w:sz w:val="20"/>
       <w:szCs w:val="20"/>
@@ -21768,7 +21771,7 @@
     <w:name w:val="Footnote Text Char"/>
     <w:basedOn w:val="DefaultParagraphFont"/>
     <w:link w:val="FootnoteText"/>
-    <w:rsid w:val="00B65181"/>
+    <w:rsid w:val="002D3B0E"/>
     <w:rPr>
       <w:rFonts w:ascii="Times New Roman" w:eastAsia="Times New Roman" w:hAnsi="Times New Roman" w:cs="Times New Roman"/>
       <w:color w:val="000000" w:themeColor="text1"/>
@@ -21788,7 +21791,7 @@
     <w:name w:val="endnote text"/>
     <w:basedOn w:val="Normal"/>
     <w:link w:val="EndnoteTextChar"/>
-    <w:rsid w:val="00B65181"/>
+    <w:rsid w:val="002D3B0E"/>
     <w:rPr>
       <w:sz w:val="20"/>
       <w:szCs w:val="20"/>
@@ -21798,7 +21801,7 @@
     <w:name w:val="Endnote Text Char"/>
     <w:basedOn w:val="DefaultParagraphFont"/>
     <w:link w:val="EndnoteText"/>
-    <w:rsid w:val="00B65181"/>
+    <w:rsid w:val="002D3B0E"/>
     <w:rPr>
       <w:rFonts w:ascii="Times New Roman" w:eastAsia="Times New Roman" w:hAnsi="Times New Roman" w:cs="Times New Roman"/>
       <w:color w:val="000000" w:themeColor="text1"/>
@@ -21834,7 +21837,7 @@
     <w:name w:val="Comment Text Char"/>
     <w:basedOn w:val="DefaultParagraphFont"/>
     <w:link w:val="CommentText"/>
-    <w:rsid w:val="00B65181"/>
+    <w:rsid w:val="002D3B0E"/>
     <w:rPr>
       <w:rFonts w:ascii="Times New Roman" w:eastAsia="Times New Roman" w:hAnsi="Times New Roman" w:cs="Times New Roman"/>
       <w:color w:val="000000" w:themeColor="text1"/>
@@ -21848,7 +21851,7 @@
     <w:basedOn w:val="CommentText"/>
     <w:next w:val="CommentText"/>
     <w:link w:val="CommentSubjectChar"/>
-    <w:rsid w:val="00B65181"/>
+    <w:rsid w:val="002D3B0E"/>
     <w:rPr>
       <w:b/>
       <w:bCs/>
@@ -21858,7 +21861,7 @@
     <w:name w:val="Comment Subject Char"/>
     <w:basedOn w:val="CommentTextChar"/>
     <w:link w:val="CommentSubject"/>
-    <w:rsid w:val="00B65181"/>
+    <w:rsid w:val="002D3B0E"/>
     <w:rPr>
       <w:rFonts w:ascii="Times New Roman" w:eastAsia="Times New Roman" w:hAnsi="Times New Roman" w:cs="Times New Roman"/>
       <w:b/>
@@ -21873,7 +21876,7 @@
     <w:name w:val="Plain Text"/>
     <w:basedOn w:val="Normal"/>
     <w:link w:val="PlainTextChar"/>
-    <w:rsid w:val="00B65181"/>
+    <w:rsid w:val="002D3B0E"/>
     <w:rPr>
       <w:rFonts w:ascii="Courier New" w:hAnsi="Courier New" w:cs="Courier New"/>
       <w:sz w:val="20"/>
@@ -21884,7 +21887,7 @@
     <w:name w:val="Plain Text Char"/>
     <w:basedOn w:val="DefaultParagraphFont"/>
     <w:link w:val="PlainText"/>
-    <w:rsid w:val="00B65181"/>
+    <w:rsid w:val="002D3B0E"/>
     <w:rPr>
       <w:rFonts w:ascii="Courier New" w:eastAsia="Times New Roman" w:hAnsi="Courier New" w:cs="Courier New"/>
       <w:color w:val="000000" w:themeColor="text1"/>
@@ -21984,7 +21987,7 @@
   <w:style w:type="paragraph" w:styleId="NormalWeb">
     <w:name w:val="Normal (Web)"/>
     <w:basedOn w:val="Normal"/>
-    <w:rsid w:val="00B65181"/>
+    <w:rsid w:val="002D3B0E"/>
     <w:rPr>
       <w:sz w:val="24"/>
       <w:szCs w:val="24"/>
@@ -21994,7 +21997,7 @@
     <w:name w:val="Header Char"/>
     <w:basedOn w:val="DefaultParagraphFont"/>
     <w:link w:val="Header"/>
-    <w:rsid w:val="00B65181"/>
+    <w:rsid w:val="002D3B0E"/>
     <w:rPr>
       <w:rFonts w:ascii="Times New Roman" w:eastAsia="Batang" w:hAnsi="Times New Roman" w:cs="Times New Roman"/>
       <w:color w:val="000000" w:themeColor="text1"/>
@@ -22009,7 +22012,7 @@
     <w:link w:val="BodyTextIndent2Char"/>
     <w:uiPriority w:val="99"/>
     <w:qFormat/>
-    <w:rsid w:val="00B65181"/>
+    <w:rsid w:val="002D3B0E"/>
     <w:pPr>
       <w:spacing w:before="120" w:after="120"/>
       <w:ind w:left="720"/>
@@ -22024,7 +22027,7 @@
     <w:name w:val="Body Text Indent 2 Char"/>
     <w:link w:val="BodyTextIndent2"/>
     <w:uiPriority w:val="99"/>
-    <w:rsid w:val="00B65181"/>
+    <w:rsid w:val="002D3B0E"/>
     <w:rPr>
       <w:rFonts w:ascii="Times New Roman" w:eastAsia="Batang" w:hAnsi="Times New Roman" w:cs="Times New Roman"/>
       <w:color w:val="000000" w:themeColor="text1"/>
@@ -22036,7 +22039,7 @@
     <w:name w:val="HTML Preformatted"/>
     <w:basedOn w:val="Normal"/>
     <w:link w:val="HTMLPreformattedChar"/>
-    <w:rsid w:val="00B65181"/>
+    <w:rsid w:val="002D3B0E"/>
     <w:rPr>
       <w:rFonts w:ascii="Courier New" w:hAnsi="Courier New" w:cs="Courier New"/>
       <w:sz w:val="20"/>
@@ -22046,7 +22049,7 @@
     <w:name w:val="HTML Preformatted Char"/>
     <w:basedOn w:val="DefaultParagraphFont"/>
     <w:link w:val="HTMLPreformatted"/>
-    <w:rsid w:val="00B65181"/>
+    <w:rsid w:val="002D3B0E"/>
     <w:rPr>
       <w:rFonts w:ascii="Courier New" w:eastAsia="Times New Roman" w:hAnsi="Courier New" w:cs="Courier New"/>
       <w:color w:val="000000" w:themeColor="text1"/>
@@ -22057,7 +22060,7 @@
   <w:style w:type="paragraph" w:styleId="List">
     <w:name w:val="List"/>
     <w:basedOn w:val="Normal"/>
-    <w:rsid w:val="00B65181"/>
+    <w:rsid w:val="002D3B0E"/>
     <w:pPr>
       <w:ind w:left="360" w:hanging="360"/>
     </w:pPr>
@@ -22067,7 +22070,7 @@
     <w:basedOn w:val="Normal"/>
     <w:link w:val="BodyText3Char"/>
     <w:qFormat/>
-    <w:rsid w:val="00B65181"/>
+    <w:rsid w:val="002D3B0E"/>
     <w:pPr>
       <w:spacing w:before="120" w:after="120"/>
       <w:ind w:left="720"/>
@@ -22080,7 +22083,7 @@
   <w:style w:type="character" w:customStyle="1" w:styleId="BodyText3Char">
     <w:name w:val="Body Text 3 Char"/>
     <w:link w:val="BodyText3"/>
-    <w:rsid w:val="00B65181"/>
+    <w:rsid w:val="002D3B0E"/>
     <w:rPr>
       <w:rFonts w:ascii="Times New Roman" w:eastAsia="Batang" w:hAnsi="Times New Roman" w:cs="Times New Roman"/>
       <w:color w:val="000000" w:themeColor="text1"/>
@@ -22094,7 +22097,7 @@
     <w:autoRedefine/>
     <w:uiPriority w:val="99"/>
     <w:qFormat/>
-    <w:rsid w:val="00B65181"/>
+    <w:rsid w:val="002D3B0E"/>
     <w:pPr>
       <w:ind w:left="880" w:hanging="220"/>
     </w:pPr>
@@ -22107,7 +22110,7 @@
   <w:style w:type="paragraph" w:customStyle="1" w:styleId="TableText">
     <w:name w:val="Table Text"/>
     <w:qFormat/>
-    <w:rsid w:val="00B65181"/>
+    <w:rsid w:val="002D3B0E"/>
     <w:pPr>
       <w:overflowPunct w:val="0"/>
       <w:autoSpaceDE w:val="0"/>
@@ -22328,7 +22331,7 @@
   <w:style w:type="paragraph" w:customStyle="1" w:styleId="Dialogue">
     <w:name w:val="Dialogue"/>
     <w:basedOn w:val="Normal"/>
-    <w:rsid w:val="00B65181"/>
+    <w:rsid w:val="002D3B0E"/>
     <w:pPr>
       <w:keepNext/>
       <w:keepLines/>
@@ -22350,7 +22353,7 @@
     <w:basedOn w:val="BodyText"/>
     <w:link w:val="CautionChar"/>
     <w:qFormat/>
-    <w:rsid w:val="00B65181"/>
+    <w:rsid w:val="002D3B0E"/>
     <w:pPr>
       <w:ind w:left="907" w:hanging="907"/>
     </w:pPr>
@@ -22366,7 +22369,7 @@
     <w:basedOn w:val="Title"/>
     <w:autoRedefine/>
     <w:qFormat/>
-    <w:rsid w:val="00B65181"/>
+    <w:rsid w:val="002D3B0E"/>
     <w:rPr>
       <w:sz w:val="28"/>
     </w:rPr>
@@ -22375,7 +22378,7 @@
     <w:name w:val="VA Seal"/>
     <w:basedOn w:val="Normal"/>
     <w:qFormat/>
-    <w:rsid w:val="00B65181"/>
+    <w:rsid w:val="002D3B0E"/>
     <w:pPr>
       <w:spacing w:before="960" w:after="960"/>
       <w:jc w:val="center"/>
@@ -22392,7 +22395,7 @@
     <w:basedOn w:val="Title2"/>
     <w:autoRedefine/>
     <w:qFormat/>
-    <w:rsid w:val="00B65181"/>
+    <w:rsid w:val="002D3B0E"/>
     <w:pPr>
       <w:keepNext/>
       <w:keepLines/>
@@ -22402,7 +22405,7 @@
     <w:name w:val="Table List Bullet"/>
     <w:basedOn w:val="ListBullet"/>
     <w:qFormat/>
-    <w:rsid w:val="00B65181"/>
+    <w:rsid w:val="002D3B0E"/>
     <w:pPr>
       <w:numPr>
         <w:numId w:val="29"/>
@@ -22419,7 +22422,7 @@
     <w:name w:val="Table List Bullet 2"/>
     <w:basedOn w:val="TableListBullet"/>
     <w:qFormat/>
-    <w:rsid w:val="00B65181"/>
+    <w:rsid w:val="002D3B0E"/>
     <w:pPr>
       <w:numPr>
         <w:numId w:val="24"/>
@@ -22430,7 +22433,7 @@
     <w:name w:val="Table Heading"/>
     <w:basedOn w:val="TableText"/>
     <w:qFormat/>
-    <w:rsid w:val="00B65181"/>
+    <w:rsid w:val="002D3B0E"/>
     <w:pPr>
       <w:keepNext/>
       <w:keepLines/>
@@ -22448,7 +22451,7 @@
     <w:name w:val="Body Text 6"/>
     <w:basedOn w:val="BodyText4"/>
     <w:qFormat/>
-    <w:rsid w:val="00B65181"/>
+    <w:rsid w:val="002D3B0E"/>
     <w:pPr>
       <w:spacing w:before="0" w:after="0"/>
       <w:ind w:left="1800"/>
@@ -22459,7 +22462,7 @@
     <w:basedOn w:val="Heading1"/>
     <w:autoRedefine/>
     <w:qFormat/>
-    <w:rsid w:val="00B65181"/>
+    <w:rsid w:val="002D3B0E"/>
     <w:pPr>
       <w:ind w:left="0" w:firstLine="0"/>
     </w:pPr>
@@ -22469,7 +22472,7 @@
     <w:basedOn w:val="Normal"/>
     <w:autoRedefine/>
     <w:qFormat/>
-    <w:rsid w:val="00B65181"/>
+    <w:rsid w:val="002D3B0E"/>
     <w:pPr>
       <w:keepNext/>
       <w:keepLines/>
@@ -22488,7 +22491,7 @@
     <w:basedOn w:val="Normal"/>
     <w:autoRedefine/>
     <w:qFormat/>
-    <w:rsid w:val="00B65181"/>
+    <w:rsid w:val="002D3B0E"/>
     <w:pPr>
       <w:keepNext/>
       <w:keepLines/>
@@ -22506,7 +22509,7 @@
     <w:basedOn w:val="BodyText"/>
     <w:autoRedefine/>
     <w:qFormat/>
-    <w:rsid w:val="00B65181"/>
+    <w:rsid w:val="002D3B0E"/>
     <w:pPr>
       <w:keepNext/>
       <w:keepLines/>
@@ -22523,7 +22526,7 @@
     <w:basedOn w:val="Normal"/>
     <w:autoRedefine/>
     <w:qFormat/>
-    <w:rsid w:val="00B65181"/>
+    <w:rsid w:val="002D3B0E"/>
     <w:pPr>
       <w:keepNext/>
       <w:keepLines/>
@@ -22557,7 +22560,7 @@
     <w:basedOn w:val="Normal"/>
     <w:link w:val="ListBulletChar"/>
     <w:qFormat/>
-    <w:rsid w:val="00B65181"/>
+    <w:rsid w:val="002D3B0E"/>
     <w:pPr>
       <w:numPr>
         <w:numId w:val="7"/>
@@ -22574,7 +22577,7 @@
     <w:name w:val="List Bullet Char"/>
     <w:link w:val="ListBullet"/>
     <w:locked/>
-    <w:rsid w:val="00B65181"/>
+    <w:rsid w:val="002D3B0E"/>
     <w:rPr>
       <w:rFonts w:ascii="Times New Roman" w:eastAsia="Times New Roman" w:hAnsi="Times New Roman" w:cs="Times New Roman"/>
       <w:color w:val="000000" w:themeColor="text1"/>
@@ -22585,7 +22588,7 @@
     <w:name w:val="List Bullet Indent"/>
     <w:basedOn w:val="ListBullet"/>
     <w:qFormat/>
-    <w:rsid w:val="00B65181"/>
+    <w:rsid w:val="002D3B0E"/>
     <w:pPr>
       <w:numPr>
         <w:numId w:val="23"/>
@@ -22601,7 +22604,7 @@
     <w:name w:val="List Bullet Indent 2"/>
     <w:basedOn w:val="ListBulletIndent"/>
     <w:qFormat/>
-    <w:rsid w:val="00B65181"/>
+    <w:rsid w:val="002D3B0E"/>
     <w:pPr>
       <w:tabs>
         <w:tab w:val="clear" w:pos="1080"/>
@@ -22613,7 +22616,7 @@
   <w:style w:type="character" w:customStyle="1" w:styleId="CautionChar">
     <w:name w:val="Caution Char"/>
     <w:link w:val="Caution"/>
-    <w:rsid w:val="00B65181"/>
+    <w:rsid w:val="002D3B0E"/>
     <w:rPr>
       <w:rFonts w:ascii="Arial" w:eastAsia="Batang" w:hAnsi="Arial" w:cs="Arial"/>
       <w:b/>
@@ -22628,7 +22631,7 @@
     <w:basedOn w:val="Normal"/>
     <w:link w:val="ListNumberChar"/>
     <w:qFormat/>
-    <w:rsid w:val="00B65181"/>
+    <w:rsid w:val="002D3B0E"/>
     <w:pPr>
       <w:numPr>
         <w:numId w:val="15"/>
@@ -22645,7 +22648,7 @@
     <w:name w:val="List Number Char"/>
     <w:link w:val="ListNumber"/>
     <w:locked/>
-    <w:rsid w:val="00B65181"/>
+    <w:rsid w:val="002D3B0E"/>
     <w:rPr>
       <w:rFonts w:ascii="Times New Roman" w:eastAsia="Times New Roman" w:hAnsi="Times New Roman" w:cs="Times New Roman"/>
       <w:color w:val="000000" w:themeColor="text1"/>
@@ -22669,12 +22672,12 @@
     <w:uiPriority w:val="37"/>
     <w:semiHidden/>
     <w:unhideWhenUsed/>
-    <w:rsid w:val="00B65181"/>
+    <w:rsid w:val="002D3B0E"/>
   </w:style>
   <w:style w:type="paragraph" w:styleId="BlockText">
     <w:name w:val="Block Text"/>
     <w:basedOn w:val="Normal"/>
-    <w:rsid w:val="00B65181"/>
+    <w:rsid w:val="002D3B0E"/>
     <w:pPr>
       <w:spacing w:after="120"/>
       <w:ind w:left="1440" w:right="1440"/>
@@ -22684,7 +22687,7 @@
     <w:name w:val="Body Text 4"/>
     <w:basedOn w:val="BodyText3"/>
     <w:qFormat/>
-    <w:rsid w:val="00B65181"/>
+    <w:rsid w:val="002D3B0E"/>
     <w:pPr>
       <w:ind w:left="1080"/>
     </w:pPr>
@@ -22697,7 +22700,7 @@
     <w:name w:val="Body Text 5"/>
     <w:basedOn w:val="BodyText4"/>
     <w:qFormat/>
-    <w:rsid w:val="00B65181"/>
+    <w:rsid w:val="002D3B0E"/>
     <w:pPr>
       <w:ind w:left="1440"/>
     </w:pPr>
@@ -22712,7 +22715,7 @@
     <w:link w:val="BodyTextFirstIndentChar"/>
     <w:uiPriority w:val="99"/>
     <w:qFormat/>
-    <w:rsid w:val="00B65181"/>
+    <w:rsid w:val="002D3B0E"/>
     <w:pPr>
       <w:ind w:left="360"/>
     </w:pPr>
@@ -22725,7 +22728,7 @@
     <w:name w:val="Body Text First Indent Char"/>
     <w:link w:val="BodyTextFirstIndent"/>
     <w:uiPriority w:val="99"/>
-    <w:rsid w:val="00B65181"/>
+    <w:rsid w:val="002D3B0E"/>
     <w:rPr>
       <w:rFonts w:ascii="Times New Roman" w:eastAsia="Times New Roman" w:hAnsi="Times New Roman" w:cs="Times New Roman"/>
       <w:color w:val="000000" w:themeColor="text1"/>
@@ -22739,7 +22742,7 @@
     <w:link w:val="BodyTextFirstIndent2Char"/>
     <w:uiPriority w:val="99"/>
     <w:qFormat/>
-    <w:rsid w:val="00B65181"/>
+    <w:rsid w:val="002D3B0E"/>
     <w:pPr>
       <w:ind w:left="720"/>
     </w:pPr>
@@ -22753,7 +22756,7 @@
     <w:name w:val="Body Text First Indent 2 Char"/>
     <w:link w:val="BodyTextFirstIndent2"/>
     <w:uiPriority w:val="99"/>
-    <w:rsid w:val="00B65181"/>
+    <w:rsid w:val="002D3B0E"/>
     <w:rPr>
       <w:rFonts w:ascii="Times New Roman" w:eastAsia="Times New Roman" w:hAnsi="Times New Roman" w:cs="Times New Roman"/>
       <w:color w:val="000000" w:themeColor="text1"/>
@@ -22767,7 +22770,7 @@
     <w:link w:val="BodyTextIndent3Char"/>
     <w:uiPriority w:val="99"/>
     <w:qFormat/>
-    <w:rsid w:val="00B65181"/>
+    <w:rsid w:val="002D3B0E"/>
     <w:pPr>
       <w:spacing w:before="120" w:after="120"/>
       <w:ind w:left="1080"/>
@@ -22781,7 +22784,7 @@
     <w:name w:val="Body Text Indent 3 Char"/>
     <w:link w:val="BodyTextIndent3"/>
     <w:uiPriority w:val="99"/>
-    <w:rsid w:val="00B65181"/>
+    <w:rsid w:val="002D3B0E"/>
     <w:rPr>
       <w:rFonts w:ascii="Times New Roman" w:eastAsia="Times New Roman" w:hAnsi="Times New Roman" w:cs="Courier New"/>
       <w:color w:val="000000" w:themeColor="text1"/>
@@ -22793,7 +22796,7 @@
     <w:name w:val="Body Text Indent 4"/>
     <w:basedOn w:val="BodyTextIndent3"/>
     <w:qFormat/>
-    <w:rsid w:val="00B65181"/>
+    <w:rsid w:val="002D3B0E"/>
     <w:pPr>
       <w:ind w:left="1440"/>
     </w:pPr>
@@ -22802,7 +22805,7 @@
     <w:name w:val="Body Text Indent 5"/>
     <w:basedOn w:val="BodyTextIndent4"/>
     <w:qFormat/>
-    <w:rsid w:val="00B65181"/>
+    <w:rsid w:val="002D3B0E"/>
     <w:pPr>
       <w:ind w:left="1800"/>
     </w:pPr>
@@ -22811,7 +22814,7 @@
     <w:name w:val="Callout Text"/>
     <w:basedOn w:val="Normal"/>
     <w:qFormat/>
-    <w:rsid w:val="00B65181"/>
+    <w:rsid w:val="002D3B0E"/>
     <w:rPr>
       <w:rFonts w:ascii="Arial" w:hAnsi="Arial" w:cs="Arial"/>
       <w:b/>
@@ -22823,7 +22826,7 @@
     <w:name w:val="Caution Indent"/>
     <w:basedOn w:val="Caution"/>
     <w:qFormat/>
-    <w:rsid w:val="00B65181"/>
+    <w:rsid w:val="002D3B0E"/>
     <w:pPr>
       <w:ind w:left="1267"/>
     </w:pPr>
@@ -22832,7 +22835,7 @@
     <w:name w:val="Caution Indent 2"/>
     <w:basedOn w:val="CautionIndent"/>
     <w:qFormat/>
-    <w:rsid w:val="00B65181"/>
+    <w:rsid w:val="002D3B0E"/>
     <w:pPr>
       <w:ind w:left="1627"/>
     </w:pPr>
@@ -22841,7 +22844,7 @@
     <w:name w:val="Caution Indent 3"/>
     <w:basedOn w:val="CautionIndent2"/>
     <w:qFormat/>
-    <w:rsid w:val="00B65181"/>
+    <w:rsid w:val="002D3B0E"/>
     <w:pPr>
       <w:ind w:left="1987"/>
     </w:pPr>
@@ -22849,7 +22852,7 @@
   <w:style w:type="paragraph" w:customStyle="1" w:styleId="Code">
     <w:name w:val="Code"/>
     <w:basedOn w:val="Normal"/>
-    <w:rsid w:val="00B65181"/>
+    <w:rsid w:val="002D3B0E"/>
     <w:pPr>
       <w:keepNext/>
       <w:keepLines/>
@@ -22870,13 +22873,13 @@
     <w:name w:val="E-mail Signature"/>
     <w:basedOn w:val="Normal"/>
     <w:link w:val="E-mailSignatureChar"/>
-    <w:rsid w:val="00B65181"/>
+    <w:rsid w:val="002D3B0E"/>
   </w:style>
   <w:style w:type="character" w:customStyle="1" w:styleId="E-mailSignatureChar">
     <w:name w:val="E-mail Signature Char"/>
     <w:basedOn w:val="DefaultParagraphFont"/>
     <w:link w:val="E-mailSignature"/>
-    <w:rsid w:val="00B65181"/>
+    <w:rsid w:val="002D3B0E"/>
     <w:rPr>
       <w:rFonts w:ascii="Times New Roman" w:eastAsia="Times New Roman" w:hAnsi="Times New Roman" w:cs="Times New Roman"/>
       <w:color w:val="000000" w:themeColor="text1"/>
@@ -22886,7 +22889,7 @@
   <w:style w:type="paragraph" w:styleId="EnvelopeAddress">
     <w:name w:val="envelope address"/>
     <w:basedOn w:val="Normal"/>
-    <w:rsid w:val="00B65181"/>
+    <w:rsid w:val="002D3B0E"/>
     <w:pPr>
       <w:framePr w:w="7920" w:h="1980" w:hRule="exact" w:hSpace="180" w:wrap="auto" w:hAnchor="page" w:xAlign="center" w:yAlign="bottom"/>
       <w:ind w:left="2880"/>
@@ -22901,7 +22904,7 @@
     <w:name w:val="Graphic Insert"/>
     <w:basedOn w:val="Image"/>
     <w:qFormat/>
-    <w:rsid w:val="00B65181"/>
+    <w:rsid w:val="002D3B0E"/>
   </w:style>
   <w:style w:type="character" w:styleId="HTMLAcronym">
     <w:name w:val="HTML Acronym"/>
@@ -22912,7 +22915,7 @@
     <w:name w:val="HTML Address"/>
     <w:basedOn w:val="Normal"/>
     <w:link w:val="HTMLAddressChar"/>
-    <w:rsid w:val="00B65181"/>
+    <w:rsid w:val="002D3B0E"/>
     <w:rPr>
       <w:i/>
       <w:iCs/>
@@ -22922,7 +22925,7 @@
     <w:name w:val="HTML Address Char"/>
     <w:basedOn w:val="DefaultParagraphFont"/>
     <w:link w:val="HTMLAddress"/>
-    <w:rsid w:val="00B65181"/>
+    <w:rsid w:val="002D3B0E"/>
     <w:rPr>
       <w:rFonts w:ascii="Times New Roman" w:eastAsia="Times New Roman" w:hAnsi="Times New Roman" w:cs="Times New Roman"/>
       <w:i/>
@@ -22938,7 +22941,7 @@
     <w:autoRedefine/>
     <w:uiPriority w:val="99"/>
     <w:qFormat/>
-    <w:rsid w:val="00B65181"/>
+    <w:rsid w:val="002D3B0E"/>
     <w:pPr>
       <w:ind w:left="220" w:hanging="220"/>
     </w:pPr>
@@ -22955,7 +22958,7 @@
     <w:autoRedefine/>
     <w:uiPriority w:val="99"/>
     <w:qFormat/>
-    <w:rsid w:val="00B65181"/>
+    <w:rsid w:val="002D3B0E"/>
     <w:pPr>
       <w:ind w:left="440" w:hanging="220"/>
     </w:pPr>
@@ -22972,7 +22975,7 @@
     <w:autoRedefine/>
     <w:uiPriority w:val="99"/>
     <w:qFormat/>
-    <w:rsid w:val="00B65181"/>
+    <w:rsid w:val="002D3B0E"/>
     <w:pPr>
       <w:ind w:left="660" w:hanging="220"/>
     </w:pPr>
@@ -22988,7 +22991,7 @@
     <w:next w:val="Normal"/>
     <w:autoRedefine/>
     <w:qFormat/>
-    <w:rsid w:val="00B65181"/>
+    <w:rsid w:val="002D3B0E"/>
     <w:pPr>
       <w:ind w:left="1100" w:hanging="220"/>
     </w:pPr>
@@ -23004,7 +23007,7 @@
     <w:next w:val="Normal"/>
     <w:autoRedefine/>
     <w:qFormat/>
-    <w:rsid w:val="00B65181"/>
+    <w:rsid w:val="002D3B0E"/>
     <w:pPr>
       <w:ind w:left="1320" w:hanging="220"/>
     </w:pPr>
@@ -23020,7 +23023,7 @@
     <w:next w:val="Normal"/>
     <w:autoRedefine/>
     <w:qFormat/>
-    <w:rsid w:val="00B65181"/>
+    <w:rsid w:val="002D3B0E"/>
     <w:pPr>
       <w:ind w:left="1540" w:hanging="220"/>
     </w:pPr>
@@ -23036,7 +23039,7 @@
     <w:next w:val="Normal"/>
     <w:autoRedefine/>
     <w:qFormat/>
-    <w:rsid w:val="00B65181"/>
+    <w:rsid w:val="002D3B0E"/>
     <w:pPr>
       <w:ind w:left="1760" w:hanging="220"/>
     </w:pPr>
@@ -23052,7 +23055,7 @@
     <w:next w:val="Normal"/>
     <w:autoRedefine/>
     <w:qFormat/>
-    <w:rsid w:val="00B65181"/>
+    <w:rsid w:val="002D3B0E"/>
     <w:pPr>
       <w:ind w:left="1980" w:hanging="220"/>
     </w:pPr>
@@ -23069,7 +23072,7 @@
     <w:autoRedefine/>
     <w:uiPriority w:val="99"/>
     <w:qFormat/>
-    <w:rsid w:val="00B65181"/>
+    <w:rsid w:val="002D3B0E"/>
     <w:pPr>
       <w:keepNext/>
       <w:keepLines/>
@@ -23091,7 +23094,7 @@
   <w:style w:type="paragraph" w:customStyle="1" w:styleId="IndexLetter">
     <w:name w:val="Index Letter"/>
     <w:basedOn w:val="Normal"/>
-    <w:rsid w:val="00B65181"/>
+    <w:rsid w:val="002D3B0E"/>
     <w:pPr>
       <w:keepNext/>
       <w:keepLines/>
@@ -23106,7 +23109,7 @@
   </w:style>
   <w:style w:type="character" w:styleId="LineNumber">
     <w:name w:val="line number"/>
-    <w:rsid w:val="00B65181"/>
+    <w:rsid w:val="002D3B0E"/>
     <w:rPr>
       <w:sz w:val="20"/>
     </w:rPr>
@@ -23114,7 +23117,7 @@
   <w:style w:type="paragraph" w:styleId="List2">
     <w:name w:val="List 2"/>
     <w:basedOn w:val="Normal"/>
-    <w:rsid w:val="00B65181"/>
+    <w:rsid w:val="002D3B0E"/>
     <w:pPr>
       <w:ind w:left="720" w:hanging="360"/>
     </w:pPr>
@@ -23122,7 +23125,7 @@
   <w:style w:type="paragraph" w:styleId="List3">
     <w:name w:val="List 3"/>
     <w:basedOn w:val="Normal"/>
-    <w:rsid w:val="00B65181"/>
+    <w:rsid w:val="002D3B0E"/>
     <w:pPr>
       <w:ind w:left="1080" w:hanging="360"/>
     </w:pPr>
@@ -23130,7 +23133,7 @@
   <w:style w:type="paragraph" w:styleId="List4">
     <w:name w:val="List 4"/>
     <w:basedOn w:val="Normal"/>
-    <w:rsid w:val="00B65181"/>
+    <w:rsid w:val="002D3B0E"/>
     <w:pPr>
       <w:ind w:left="1440" w:hanging="360"/>
     </w:pPr>
@@ -23138,7 +23141,7 @@
   <w:style w:type="paragraph" w:styleId="List5">
     <w:name w:val="List 5"/>
     <w:basedOn w:val="Normal"/>
-    <w:rsid w:val="00B65181"/>
+    <w:rsid w:val="002D3B0E"/>
     <w:pPr>
       <w:ind w:left="1800" w:hanging="360"/>
     </w:pPr>
@@ -23148,7 +23151,7 @@
     <w:basedOn w:val="Normal"/>
     <w:link w:val="ListBullet2Char"/>
     <w:qFormat/>
-    <w:rsid w:val="00B65181"/>
+    <w:rsid w:val="002D3B0E"/>
     <w:pPr>
       <w:numPr>
         <w:numId w:val="1"/>
@@ -23162,7 +23165,7 @@
   <w:style w:type="character" w:customStyle="1" w:styleId="ListBullet2Char">
     <w:name w:val="List Bullet 2 Char"/>
     <w:link w:val="ListBullet2"/>
-    <w:rsid w:val="00B65181"/>
+    <w:rsid w:val="002D3B0E"/>
     <w:rPr>
       <w:rFonts w:ascii="Times New Roman" w:eastAsia="Times New Roman" w:hAnsi="Times New Roman" w:cs="Times New Roman"/>
       <w:color w:val="000000" w:themeColor="text1"/>
@@ -23173,7 +23176,7 @@
     <w:name w:val="List Bullet 2 Indent 2"/>
     <w:basedOn w:val="ListBullet2"/>
     <w:qFormat/>
-    <w:rsid w:val="00B65181"/>
+    <w:rsid w:val="002D3B0E"/>
     <w:pPr>
       <w:numPr>
         <w:numId w:val="22"/>
@@ -23191,7 +23194,7 @@
     <w:name w:val="List Bullet 2 Indent 3"/>
     <w:basedOn w:val="ListBullet2Indent2"/>
     <w:qFormat/>
-    <w:rsid w:val="00B65181"/>
+    <w:rsid w:val="002D3B0E"/>
     <w:pPr>
       <w:numPr>
         <w:numId w:val="26"/>
@@ -23206,7 +23209,7 @@
     <w:name w:val="List Bullet 3"/>
     <w:basedOn w:val="Normal"/>
     <w:qFormat/>
-    <w:rsid w:val="00B65181"/>
+    <w:rsid w:val="002D3B0E"/>
     <w:pPr>
       <w:numPr>
         <w:numId w:val="4"/>
@@ -23222,7 +23225,7 @@
     <w:name w:val="List Bullet 4"/>
     <w:basedOn w:val="Normal"/>
     <w:qFormat/>
-    <w:rsid w:val="00B65181"/>
+    <w:rsid w:val="002D3B0E"/>
     <w:pPr>
       <w:numPr>
         <w:numId w:val="5"/>
@@ -23238,7 +23241,7 @@
     <w:name w:val="List Bullet 5"/>
     <w:basedOn w:val="Normal"/>
     <w:qFormat/>
-    <w:rsid w:val="00B65181"/>
+    <w:rsid w:val="002D3B0E"/>
     <w:pPr>
       <w:numPr>
         <w:numId w:val="6"/>
@@ -23254,7 +23257,7 @@
     <w:name w:val="List Bullet Indent 3"/>
     <w:basedOn w:val="ListBulletIndent"/>
     <w:qFormat/>
-    <w:rsid w:val="00B65181"/>
+    <w:rsid w:val="002D3B0E"/>
     <w:pPr>
       <w:tabs>
         <w:tab w:val="clear" w:pos="1080"/>
@@ -23266,7 +23269,7 @@
   <w:style w:type="paragraph" w:styleId="ListContinue">
     <w:name w:val="List Continue"/>
     <w:basedOn w:val="Normal"/>
-    <w:rsid w:val="00B65181"/>
+    <w:rsid w:val="002D3B0E"/>
     <w:pPr>
       <w:spacing w:after="120"/>
       <w:ind w:left="360"/>
@@ -23275,7 +23278,7 @@
   <w:style w:type="paragraph" w:styleId="ListContinue2">
     <w:name w:val="List Continue 2"/>
     <w:basedOn w:val="Normal"/>
-    <w:rsid w:val="00B65181"/>
+    <w:rsid w:val="002D3B0E"/>
     <w:pPr>
       <w:spacing w:after="120"/>
       <w:ind w:left="720"/>
@@ -23284,7 +23287,7 @@
   <w:style w:type="paragraph" w:styleId="ListContinue3">
     <w:name w:val="List Continue 3"/>
     <w:basedOn w:val="Normal"/>
-    <w:rsid w:val="00B65181"/>
+    <w:rsid w:val="002D3B0E"/>
     <w:pPr>
       <w:spacing w:after="120"/>
       <w:ind w:left="1080"/>
@@ -23293,7 +23296,7 @@
   <w:style w:type="paragraph" w:styleId="ListContinue4">
     <w:name w:val="List Continue 4"/>
     <w:basedOn w:val="Normal"/>
-    <w:rsid w:val="00B65181"/>
+    <w:rsid w:val="002D3B0E"/>
     <w:pPr>
       <w:spacing w:after="120"/>
       <w:ind w:left="1440"/>
@@ -23302,7 +23305,7 @@
   <w:style w:type="paragraph" w:styleId="ListContinue5">
     <w:name w:val="List Continue 5"/>
     <w:basedOn w:val="Normal"/>
-    <w:rsid w:val="00B65181"/>
+    <w:rsid w:val="002D3B0E"/>
     <w:pPr>
       <w:spacing w:after="120"/>
       <w:ind w:left="1800"/>
@@ -23312,7 +23315,7 @@
     <w:name w:val="List Number 2"/>
     <w:basedOn w:val="Normal"/>
     <w:qFormat/>
-    <w:rsid w:val="00B65181"/>
+    <w:rsid w:val="002D3B0E"/>
     <w:pPr>
       <w:numPr>
         <w:numId w:val="8"/>
@@ -23327,7 +23330,7 @@
   <w:style w:type="paragraph" w:styleId="ListNumber3">
     <w:name w:val="List Number 3"/>
     <w:basedOn w:val="Normal"/>
-    <w:rsid w:val="00B65181"/>
+    <w:rsid w:val="002D3B0E"/>
     <w:pPr>
       <w:numPr>
         <w:numId w:val="9"/>
@@ -23342,7 +23345,7 @@
   <w:style w:type="paragraph" w:styleId="ListNumber4">
     <w:name w:val="List Number 4"/>
     <w:basedOn w:val="Normal"/>
-    <w:rsid w:val="00B65181"/>
+    <w:rsid w:val="002D3B0E"/>
     <w:pPr>
       <w:numPr>
         <w:numId w:val="10"/>
@@ -23358,7 +23361,7 @@
     <w:name w:val="List Number 5"/>
     <w:basedOn w:val="Normal"/>
     <w:qFormat/>
-    <w:rsid w:val="00B65181"/>
+    <w:rsid w:val="002D3B0E"/>
     <w:pPr>
       <w:numPr>
         <w:numId w:val="11"/>
@@ -23372,7 +23375,7 @@
   <w:style w:type="paragraph" w:styleId="MacroText">
     <w:name w:val="macro"/>
     <w:link w:val="MacroTextChar"/>
-    <w:rsid w:val="00B65181"/>
+    <w:rsid w:val="002D3B0E"/>
     <w:pPr>
       <w:tabs>
         <w:tab w:val="left" w:pos="480"/>
@@ -23398,7 +23401,7 @@
     <w:name w:val="Macro Text Char"/>
     <w:basedOn w:val="DefaultParagraphFont"/>
     <w:link w:val="MacroText"/>
-    <w:rsid w:val="00B65181"/>
+    <w:rsid w:val="002D3B0E"/>
     <w:rPr>
       <w:rFonts w:ascii="Courier New" w:eastAsia="Times New Roman" w:hAnsi="Courier New" w:cs="Courier New"/>
       <w:sz w:val="20"/>
@@ -23409,7 +23412,7 @@
   <w:style w:type="paragraph" w:customStyle="1" w:styleId="MenuBox">
     <w:name w:val="Menu Box"/>
     <w:basedOn w:val="Normal"/>
-    <w:rsid w:val="00B65181"/>
+    <w:rsid w:val="002D3B0E"/>
     <w:pPr>
       <w:keepNext/>
       <w:keepLines/>
@@ -23438,7 +23441,7 @@
     <w:name w:val="Message Header"/>
     <w:basedOn w:val="Normal"/>
     <w:link w:val="MessageHeaderChar"/>
-    <w:rsid w:val="00B65181"/>
+    <w:rsid w:val="002D3B0E"/>
     <w:pPr>
       <w:pBdr>
         <w:top w:val="single" w:sz="6" w:space="1" w:color="auto"/>
@@ -23459,7 +23462,7 @@
     <w:name w:val="Message Header Char"/>
     <w:basedOn w:val="DefaultParagraphFont"/>
     <w:link w:val="MessageHeader"/>
-    <w:rsid w:val="00B65181"/>
+    <w:rsid w:val="002D3B0E"/>
     <w:rPr>
       <w:rFonts w:ascii="Arial" w:eastAsia="Times New Roman" w:hAnsi="Arial" w:cs="Arial"/>
       <w:color w:val="000000" w:themeColor="text1"/>
@@ -23473,7 +23476,7 @@
     <w:name w:val="Normal Indent"/>
     <w:basedOn w:val="Normal"/>
     <w:qFormat/>
-    <w:rsid w:val="00B65181"/>
+    <w:rsid w:val="002D3B0E"/>
     <w:pPr>
       <w:ind w:left="720"/>
     </w:pPr>
@@ -23483,7 +23486,7 @@
     <w:basedOn w:val="Normal"/>
     <w:link w:val="NoteChar"/>
     <w:qFormat/>
-    <w:rsid w:val="00B65181"/>
+    <w:rsid w:val="002D3B0E"/>
     <w:pPr>
       <w:spacing w:before="120" w:after="120"/>
       <w:ind w:left="720" w:hanging="720"/>
@@ -23498,7 +23501,7 @@
     <w:name w:val="Note Char"/>
     <w:link w:val="Note"/>
     <w:locked/>
-    <w:rsid w:val="00B65181"/>
+    <w:rsid w:val="002D3B0E"/>
     <w:rPr>
       <w:rFonts w:ascii="Times New Roman" w:eastAsia="Batang" w:hAnsi="Times New Roman" w:cs="Arial"/>
       <w:color w:val="000000" w:themeColor="text1"/>
@@ -23510,7 +23513,7 @@
     <w:name w:val="Note Indent"/>
     <w:basedOn w:val="Note"/>
     <w:qFormat/>
-    <w:rsid w:val="00B65181"/>
+    <w:rsid w:val="002D3B0E"/>
     <w:pPr>
       <w:ind w:left="1080"/>
     </w:pPr>
@@ -23519,7 +23522,7 @@
     <w:name w:val="Note Indent 2"/>
     <w:basedOn w:val="NoteIndent"/>
     <w:qFormat/>
-    <w:rsid w:val="00B65181"/>
+    <w:rsid w:val="002D3B0E"/>
     <w:pPr>
       <w:ind w:left="1440"/>
     </w:pPr>
@@ -23528,7 +23531,7 @@
     <w:name w:val="Note Indent 3"/>
     <w:basedOn w:val="NoteIndent2"/>
     <w:qFormat/>
-    <w:rsid w:val="00B65181"/>
+    <w:rsid w:val="002D3B0E"/>
     <w:pPr>
       <w:ind w:left="1800"/>
     </w:pPr>
@@ -23537,7 +23540,7 @@
     <w:name w:val="Note Indent 4"/>
     <w:basedOn w:val="NoteIndent3"/>
     <w:qFormat/>
-    <w:rsid w:val="00B65181"/>
+    <w:rsid w:val="002D3B0E"/>
     <w:pPr>
       <w:ind w:left="2160"/>
     </w:pPr>
@@ -23546,7 +23549,7 @@
     <w:name w:val="Note List Bullet"/>
     <w:basedOn w:val="Normal"/>
     <w:qFormat/>
-    <w:rsid w:val="00B65181"/>
+    <w:rsid w:val="002D3B0E"/>
     <w:pPr>
       <w:numPr>
         <w:numId w:val="12"/>
@@ -23559,13 +23562,13 @@
     <w:basedOn w:val="Normal"/>
     <w:next w:val="Normal"/>
     <w:link w:val="SalutationChar"/>
-    <w:rsid w:val="00B65181"/>
+    <w:rsid w:val="002D3B0E"/>
   </w:style>
   <w:style w:type="character" w:customStyle="1" w:styleId="SalutationChar">
     <w:name w:val="Salutation Char"/>
     <w:basedOn w:val="DefaultParagraphFont"/>
     <w:link w:val="Salutation"/>
-    <w:rsid w:val="00B65181"/>
+    <w:rsid w:val="002D3B0E"/>
     <w:rPr>
       <w:rFonts w:ascii="Times New Roman" w:eastAsia="Times New Roman" w:hAnsi="Times New Roman" w:cs="Times New Roman"/>
       <w:color w:val="000000" w:themeColor="text1"/>
@@ -23576,13 +23579,13 @@
     <w:name w:val="Signature"/>
     <w:basedOn w:val="Normal"/>
     <w:link w:val="SignatureChar"/>
-    <w:rsid w:val="00B65181"/>
+    <w:rsid w:val="002D3B0E"/>
   </w:style>
   <w:style w:type="character" w:customStyle="1" w:styleId="SignatureChar">
     <w:name w:val="Signature Char"/>
     <w:basedOn w:val="DefaultParagraphFont"/>
     <w:link w:val="Signature"/>
-    <w:rsid w:val="00B65181"/>
+    <w:rsid w:val="002D3B0E"/>
     <w:rPr>
       <w:rFonts w:ascii="Times New Roman" w:eastAsia="Times New Roman" w:hAnsi="Times New Roman" w:cs="Times New Roman"/>
       <w:color w:val="000000" w:themeColor="text1"/>
@@ -23593,7 +23596,7 @@
     <w:name w:val="Table Caution"/>
     <w:basedOn w:val="TableNote"/>
     <w:qFormat/>
-    <w:rsid w:val="00B65181"/>
+    <w:rsid w:val="002D3B0E"/>
     <w:pPr>
       <w:ind w:left="720" w:hanging="720"/>
     </w:pPr>
@@ -23605,7 +23608,7 @@
     <w:name w:val="Table Note"/>
     <w:basedOn w:val="TableText"/>
     <w:qFormat/>
-    <w:rsid w:val="00B65181"/>
+    <w:rsid w:val="002D3B0E"/>
     <w:pPr>
       <w:ind w:left="533" w:hanging="533"/>
     </w:pPr>
@@ -23614,7 +23617,7 @@
     <w:name w:val="table of authorities"/>
     <w:basedOn w:val="Normal"/>
     <w:next w:val="Normal"/>
-    <w:rsid w:val="00B65181"/>
+    <w:rsid w:val="002D3B0E"/>
     <w:pPr>
       <w:ind w:left="220" w:hanging="220"/>
     </w:pPr>
@@ -23650,7 +23653,7 @@
     <w:name w:val="toa heading"/>
     <w:basedOn w:val="Normal"/>
     <w:next w:val="Normal"/>
-    <w:rsid w:val="00B65181"/>
+    <w:rsid w:val="002D3B0E"/>
     <w:pPr>
       <w:spacing w:before="120"/>
     </w:pPr>
@@ -23710,7 +23713,7 @@
     <w:name w:val="Closing"/>
     <w:basedOn w:val="Normal"/>
     <w:link w:val="ClosingChar"/>
-    <w:rsid w:val="00B65181"/>
+    <w:rsid w:val="002D3B0E"/>
     <w:pPr>
       <w:ind w:left="4320"/>
     </w:pPr>
@@ -23719,7 +23722,7 @@
     <w:name w:val="Closing Char"/>
     <w:basedOn w:val="DefaultParagraphFont"/>
     <w:link w:val="Closing"/>
-    <w:rsid w:val="00B65181"/>
+    <w:rsid w:val="002D3B0E"/>
     <w:rPr>
       <w:rFonts w:ascii="Times New Roman" w:eastAsia="Times New Roman" w:hAnsi="Times New Roman" w:cs="Times New Roman"/>
       <w:color w:val="000000" w:themeColor="text1"/>
@@ -23731,13 +23734,13 @@
     <w:basedOn w:val="Normal"/>
     <w:next w:val="Normal"/>
     <w:link w:val="DateChar"/>
-    <w:rsid w:val="00B65181"/>
+    <w:rsid w:val="002D3B0E"/>
   </w:style>
   <w:style w:type="character" w:customStyle="1" w:styleId="DateChar">
     <w:name w:val="Date Char"/>
     <w:basedOn w:val="DefaultParagraphFont"/>
     <w:link w:val="Date"/>
-    <w:rsid w:val="00B65181"/>
+    <w:rsid w:val="002D3B0E"/>
     <w:rPr>
       <w:rFonts w:ascii="Times New Roman" w:eastAsia="Times New Roman" w:hAnsi="Times New Roman" w:cs="Times New Roman"/>
       <w:color w:val="000000" w:themeColor="text1"/>
@@ -23748,7 +23751,7 @@
     <w:name w:val="Document Map"/>
     <w:basedOn w:val="Normal"/>
     <w:link w:val="DocumentMapChar"/>
-    <w:rsid w:val="00B65181"/>
+    <w:rsid w:val="002D3B0E"/>
     <w:pPr>
       <w:shd w:val="clear" w:color="auto" w:fill="000080"/>
     </w:pPr>
@@ -23760,7 +23763,7 @@
     <w:name w:val="Document Map Char"/>
     <w:basedOn w:val="DefaultParagraphFont"/>
     <w:link w:val="DocumentMap"/>
-    <w:rsid w:val="00B65181"/>
+    <w:rsid w:val="002D3B0E"/>
     <w:rPr>
       <w:rFonts w:ascii="Tahoma" w:eastAsia="Times New Roman" w:hAnsi="Tahoma" w:cs="Times New Roman"/>
       <w:color w:val="000000" w:themeColor="text1"/>
@@ -23771,7 +23774,7 @@
   <w:style w:type="paragraph" w:styleId="EnvelopeReturn">
     <w:name w:val="envelope return"/>
     <w:basedOn w:val="Normal"/>
-    <w:rsid w:val="00B65181"/>
+    <w:rsid w:val="002D3B0E"/>
     <w:rPr>
       <w:rFonts w:ascii="Arial" w:hAnsi="Arial" w:cs="Arial"/>
       <w:sz w:val="20"/>
@@ -23782,7 +23785,7 @@
     <w:name w:val="Image"/>
     <w:basedOn w:val="Normal"/>
     <w:qFormat/>
-    <w:rsid w:val="00B65181"/>
+    <w:rsid w:val="002D3B0E"/>
     <w:pPr>
       <w:jc w:val="center"/>
     </w:pPr>
@@ -23791,7 +23794,7 @@
     <w:name w:val="List Bullet Indent 4"/>
     <w:basedOn w:val="ListBullet2"/>
     <w:qFormat/>
-    <w:rsid w:val="00B65181"/>
+    <w:rsid w:val="002D3B0E"/>
     <w:pPr>
       <w:numPr>
         <w:numId w:val="27"/>
@@ -23807,7 +23810,7 @@
     <w:name w:val="Caution Indent 4"/>
     <w:basedOn w:val="CautionIndent3"/>
     <w:qFormat/>
-    <w:rsid w:val="00B65181"/>
+    <w:rsid w:val="002D3B0E"/>
     <w:pPr>
       <w:ind w:left="2347"/>
     </w:pPr>
@@ -23816,7 +23819,7 @@
     <w:name w:val="List Bullet 2 Indent"/>
     <w:basedOn w:val="ListBullet2"/>
     <w:qFormat/>
-    <w:rsid w:val="00B65181"/>
+    <w:rsid w:val="002D3B0E"/>
     <w:pPr>
       <w:numPr>
         <w:numId w:val="25"/>
@@ -24023,7 +24026,7 @@
   <w:style w:type="paragraph" w:default="1" w:styleId="Normal">
     <w:name w:val="Normal"/>
     <w:qFormat/>
-    <w:rsid w:val="00B65181"/>
+    <w:rsid w:val="002D3B0E"/>
     <w:pPr>
       <w:spacing w:before="0" w:after="0" w:line="240" w:lineRule="auto"/>
     </w:pPr>
@@ -24041,7 +24044,7 @@
     <w:autoRedefine/>
     <w:uiPriority w:val="9"/>
     <w:qFormat/>
-    <w:rsid w:val="00B65181"/>
+    <w:rsid w:val="002D3B0E"/>
     <w:pPr>
       <w:keepNext/>
       <w:keepLines/>
@@ -24074,7 +24077,7 @@
     <w:autoRedefine/>
     <w:uiPriority w:val="9"/>
     <w:qFormat/>
-    <w:rsid w:val="00B65181"/>
+    <w:rsid w:val="002D3B0E"/>
     <w:pPr>
       <w:keepNext/>
       <w:keepLines/>
@@ -24108,7 +24111,7 @@
     <w:autoRedefine/>
     <w:uiPriority w:val="9"/>
     <w:qFormat/>
-    <w:rsid w:val="00B65181"/>
+    <w:rsid w:val="002D3B0E"/>
     <w:pPr>
       <w:keepNext/>
       <w:keepLines/>
@@ -24141,7 +24144,7 @@
     <w:autoRedefine/>
     <w:uiPriority w:val="9"/>
     <w:qFormat/>
-    <w:rsid w:val="00B65181"/>
+    <w:rsid w:val="002D3B0E"/>
     <w:pPr>
       <w:keepNext/>
       <w:keepLines/>
@@ -24174,7 +24177,7 @@
     <w:autoRedefine/>
     <w:uiPriority w:val="9"/>
     <w:qFormat/>
-    <w:rsid w:val="00B65181"/>
+    <w:rsid w:val="002D3B0E"/>
     <w:pPr>
       <w:keepNext/>
       <w:keepLines/>
@@ -24208,7 +24211,7 @@
     <w:autoRedefine/>
     <w:uiPriority w:val="9"/>
     <w:qFormat/>
-    <w:rsid w:val="00B65181"/>
+    <w:rsid w:val="002D3B0E"/>
     <w:pPr>
       <w:keepNext/>
       <w:keepLines/>
@@ -24239,7 +24242,7 @@
     <w:autoRedefine/>
     <w:uiPriority w:val="9"/>
     <w:qFormat/>
-    <w:rsid w:val="00B65181"/>
+    <w:rsid w:val="002D3B0E"/>
     <w:pPr>
       <w:keepNext/>
       <w:keepLines/>
@@ -24270,7 +24273,7 @@
     <w:autoRedefine/>
     <w:uiPriority w:val="9"/>
     <w:qFormat/>
-    <w:rsid w:val="00B65181"/>
+    <w:rsid w:val="002D3B0E"/>
     <w:pPr>
       <w:keepNext/>
       <w:keepLines/>
@@ -24300,7 +24303,7 @@
     <w:link w:val="Heading9Char"/>
     <w:autoRedefine/>
     <w:qFormat/>
-    <w:rsid w:val="00B65181"/>
+    <w:rsid w:val="002D3B0E"/>
     <w:pPr>
       <w:numPr>
         <w:ilvl w:val="8"/>
@@ -24324,7 +24327,7 @@
     <w:uiPriority w:val="1"/>
     <w:semiHidden/>
     <w:unhideWhenUsed/>
-    <w:rsid w:val="00B65181"/>
+    <w:rsid w:val="002D3B0E"/>
   </w:style>
   <w:style w:type="table" w:default="1" w:styleId="TableNormal">
     <w:name w:val="Normal Table"/>
@@ -24346,12 +24349,12 @@
     <w:uiPriority w:val="99"/>
     <w:semiHidden/>
     <w:unhideWhenUsed/>
-    <w:rsid w:val="00B65181"/>
+    <w:rsid w:val="002D3B0E"/>
   </w:style>
   <w:style w:type="table" w:styleId="TableGrid">
     <w:name w:val="Table Grid"/>
     <w:basedOn w:val="TableNormal"/>
-    <w:rsid w:val="00B65181"/>
+    <w:rsid w:val="002D3B0E"/>
     <w:pPr>
       <w:spacing w:before="0" w:after="0" w:line="240" w:lineRule="auto"/>
     </w:pPr>
@@ -24379,7 +24382,7 @@
     <w:autoRedefine/>
     <w:uiPriority w:val="39"/>
     <w:qFormat/>
-    <w:rsid w:val="00B65181"/>
+    <w:rsid w:val="002D3B0E"/>
     <w:pPr>
       <w:keepNext/>
       <w:keepLines/>
@@ -24401,7 +24404,7 @@
     <w:autoRedefine/>
     <w:uiPriority w:val="39"/>
     <w:qFormat/>
-    <w:rsid w:val="00B65181"/>
+    <w:rsid w:val="002D3B0E"/>
     <w:pPr>
       <w:tabs>
         <w:tab w:val="left" w:pos="1080"/>
@@ -24424,7 +24427,7 @@
     <w:autoRedefine/>
     <w:uiPriority w:val="39"/>
     <w:qFormat/>
-    <w:rsid w:val="00B65181"/>
+    <w:rsid w:val="002D3B0E"/>
     <w:pPr>
       <w:tabs>
         <w:tab w:val="left" w:pos="1627"/>
@@ -24446,7 +24449,7 @@
     <w:autoRedefine/>
     <w:uiPriority w:val="39"/>
     <w:qFormat/>
-    <w:rsid w:val="00B65181"/>
+    <w:rsid w:val="002D3B0E"/>
     <w:pPr>
       <w:tabs>
         <w:tab w:val="left" w:pos="3060"/>
@@ -24468,7 +24471,7 @@
     <w:autoRedefine/>
     <w:uiPriority w:val="39"/>
     <w:qFormat/>
-    <w:rsid w:val="00B65181"/>
+    <w:rsid w:val="002D3B0E"/>
     <w:pPr>
       <w:tabs>
         <w:tab w:val="left" w:pos="3960"/>
@@ -24490,7 +24493,7 @@
     <w:autoRedefine/>
     <w:uiPriority w:val="39"/>
     <w:qFormat/>
-    <w:rsid w:val="00B65181"/>
+    <w:rsid w:val="002D3B0E"/>
     <w:pPr>
       <w:tabs>
         <w:tab w:val="left" w:pos="5220"/>
@@ -24512,7 +24515,7 @@
     <w:autoRedefine/>
     <w:uiPriority w:val="39"/>
     <w:qFormat/>
-    <w:rsid w:val="00B65181"/>
+    <w:rsid w:val="002D3B0E"/>
     <w:pPr>
       <w:tabs>
         <w:tab w:val="left" w:leader="dot" w:pos="6660"/>
@@ -24534,7 +24537,7 @@
     <w:autoRedefine/>
     <w:uiPriority w:val="39"/>
     <w:qFormat/>
-    <w:rsid w:val="00B65181"/>
+    <w:rsid w:val="002D3B0E"/>
     <w:pPr>
       <w:tabs>
         <w:tab w:val="left" w:pos="8100"/>
@@ -24556,7 +24559,7 @@
     <w:autoRedefine/>
     <w:uiPriority w:val="39"/>
     <w:qFormat/>
-    <w:rsid w:val="00B65181"/>
+    <w:rsid w:val="002D3B0E"/>
     <w:pPr>
       <w:tabs>
         <w:tab w:val="right" w:leader="dot" w:pos="9350"/>
@@ -24572,7 +24575,7 @@
   <w:style w:type="character" w:styleId="Hyperlink">
     <w:name w:val="Hyperlink"/>
     <w:uiPriority w:val="99"/>
-    <w:rsid w:val="00B65181"/>
+    <w:rsid w:val="002D3B0E"/>
     <w:rPr>
       <w:color w:val="0000FF"/>
       <w:u w:val="single"/>
@@ -24592,7 +24595,7 @@
     <w:basedOn w:val="Normal"/>
     <w:link w:val="FooterChar"/>
     <w:qFormat/>
-    <w:rsid w:val="00B65181"/>
+    <w:rsid w:val="002D3B0E"/>
     <w:pPr>
       <w:tabs>
         <w:tab w:val="center" w:pos="4680"/>
@@ -24609,7 +24612,7 @@
   <w:style w:type="character" w:styleId="PageNumber">
     <w:name w:val="page number"/>
     <w:basedOn w:val="DefaultParagraphFont"/>
-    <w:rsid w:val="00B65181"/>
+    <w:rsid w:val="002D3B0E"/>
   </w:style>
   <w:style w:type="paragraph" w:styleId="Title">
     <w:name w:val="Title"/>
@@ -24618,7 +24621,7 @@
     <w:link w:val="TitleChar"/>
     <w:autoRedefine/>
     <w:qFormat/>
-    <w:rsid w:val="00B65181"/>
+    <w:rsid w:val="002D3B0E"/>
     <w:pPr>
       <w:spacing w:after="360"/>
       <w:jc w:val="center"/>
@@ -24674,7 +24677,7 @@
     <w:basedOn w:val="Normal"/>
     <w:link w:val="HeaderChar"/>
     <w:qFormat/>
-    <w:rsid w:val="00B65181"/>
+    <w:rsid w:val="002D3B0E"/>
     <w:pPr>
       <w:tabs>
         <w:tab w:val="center" w:pos="4680"/>
@@ -24694,7 +24697,7 @@
     <w:link w:val="BodyTextChar"/>
     <w:uiPriority w:val="99"/>
     <w:qFormat/>
-    <w:rsid w:val="00B65181"/>
+    <w:rsid w:val="002D3B0E"/>
     <w:pPr>
       <w:spacing w:before="120" w:after="120"/>
     </w:pPr>
@@ -24708,7 +24711,7 @@
     <w:name w:val="Body Text Char"/>
     <w:link w:val="BodyText"/>
     <w:uiPriority w:val="99"/>
-    <w:rsid w:val="00B65181"/>
+    <w:rsid w:val="002D3B0E"/>
     <w:rPr>
       <w:rFonts w:ascii="Times New Roman" w:eastAsia="Batang" w:hAnsi="Times New Roman" w:cs="Times New Roman"/>
       <w:color w:val="000000" w:themeColor="text1"/>
@@ -24718,7 +24721,7 @@
   </w:style>
   <w:style w:type="character" w:styleId="FollowedHyperlink">
     <w:name w:val="FollowedHyperlink"/>
-    <w:rsid w:val="00B65181"/>
+    <w:rsid w:val="002D3B0E"/>
     <w:rPr>
       <w:color w:val="800080"/>
       <w:u w:val="single"/>
@@ -24728,7 +24731,7 @@
     <w:name w:val="Balloon Text"/>
     <w:basedOn w:val="Normal"/>
     <w:link w:val="BalloonTextChar"/>
-    <w:rsid w:val="00B65181"/>
+    <w:rsid w:val="002D3B0E"/>
     <w:rPr>
       <w:rFonts w:ascii="Tahoma" w:hAnsi="Tahoma" w:cs="Tahoma"/>
       <w:sz w:val="16"/>
@@ -24739,7 +24742,7 @@
     <w:name w:val="Balloon Text Char"/>
     <w:basedOn w:val="DefaultParagraphFont"/>
     <w:link w:val="BalloonText"/>
-    <w:rsid w:val="00B65181"/>
+    <w:rsid w:val="002D3B0E"/>
     <w:rPr>
       <w:rFonts w:ascii="Tahoma" w:eastAsia="Times New Roman" w:hAnsi="Tahoma" w:cs="Tahoma"/>
       <w:color w:val="000000" w:themeColor="text1"/>
@@ -24753,7 +24756,7 @@
     <w:basedOn w:val="Normal"/>
     <w:uiPriority w:val="34"/>
     <w:qFormat/>
-    <w:rsid w:val="00B65181"/>
+    <w:rsid w:val="002D3B0E"/>
     <w:pPr>
       <w:ind w:left="720"/>
     </w:pPr>
@@ -24763,7 +24766,7 @@
     <w:basedOn w:val="Normal"/>
     <w:link w:val="BodyTextIndentChar"/>
     <w:qFormat/>
-    <w:rsid w:val="00B65181"/>
+    <w:rsid w:val="002D3B0E"/>
     <w:pPr>
       <w:spacing w:before="120" w:after="120"/>
       <w:ind w:left="360"/>
@@ -24777,7 +24780,7 @@
   <w:style w:type="character" w:customStyle="1" w:styleId="BodyTextIndentChar">
     <w:name w:val="Body Text Indent Char"/>
     <w:link w:val="BodyTextIndent"/>
-    <w:rsid w:val="00B65181"/>
+    <w:rsid w:val="002D3B0E"/>
     <w:rPr>
       <w:rFonts w:ascii="Times New Roman" w:eastAsia="Batang" w:hAnsi="Times New Roman" w:cs="Times New Roman"/>
       <w:color w:val="000000" w:themeColor="text1"/>
@@ -24791,7 +24794,7 @@
     <w:link w:val="BodyText2Char"/>
     <w:uiPriority w:val="99"/>
     <w:qFormat/>
-    <w:rsid w:val="00B65181"/>
+    <w:rsid w:val="002D3B0E"/>
     <w:pPr>
       <w:spacing w:before="120" w:after="120"/>
       <w:ind w:left="360"/>
@@ -24806,7 +24809,7 @@
     <w:name w:val="Body Text 2 Char"/>
     <w:link w:val="BodyText2"/>
     <w:uiPriority w:val="99"/>
-    <w:rsid w:val="00B65181"/>
+    <w:rsid w:val="002D3B0E"/>
     <w:rPr>
       <w:rFonts w:ascii="Times New Roman" w:eastAsia="Batang" w:hAnsi="Times New Roman" w:cs="Times New Roman"/>
       <w:color w:val="000000" w:themeColor="text1"/>
@@ -24937,7 +24940,7 @@
     <w:basedOn w:val="Normal"/>
     <w:next w:val="Normal"/>
     <w:qFormat/>
-    <w:rsid w:val="00B65181"/>
+    <w:rsid w:val="002D3B0E"/>
     <w:pPr>
       <w:keepNext/>
       <w:keepLines/>
@@ -24955,7 +24958,7 @@
   <w:style w:type="character" w:styleId="Emphasis">
     <w:name w:val="Emphasis"/>
     <w:qFormat/>
-    <w:rsid w:val="00B65181"/>
+    <w:rsid w:val="002D3B0E"/>
     <w:rPr>
       <w:i/>
       <w:iCs/>
@@ -24964,7 +24967,7 @@
   <w:style w:type="character" w:styleId="Strong">
     <w:name w:val="Strong"/>
     <w:qFormat/>
-    <w:rsid w:val="00B65181"/>
+    <w:rsid w:val="002D3B0E"/>
     <w:rPr>
       <w:b/>
       <w:bCs/>
@@ -24974,7 +24977,7 @@
     <w:name w:val="Heading 1 Char"/>
     <w:link w:val="Heading1"/>
     <w:uiPriority w:val="9"/>
-    <w:rsid w:val="00B65181"/>
+    <w:rsid w:val="002D3B0E"/>
     <w:rPr>
       <w:rFonts w:ascii="Arial" w:eastAsia="Batang" w:hAnsi="Arial" w:cs="Arial"/>
       <w:b/>
@@ -24990,7 +24993,7 @@
     <w:name w:val="Heading 2 Char"/>
     <w:link w:val="Heading2"/>
     <w:uiPriority w:val="9"/>
-    <w:rsid w:val="00B65181"/>
+    <w:rsid w:val="002D3B0E"/>
     <w:rPr>
       <w:rFonts w:ascii="Arial" w:eastAsia="Batang" w:hAnsi="Arial" w:cs="Arial"/>
       <w:b/>
@@ -25006,7 +25009,7 @@
     <w:name w:val="Heading 3 Char"/>
     <w:link w:val="Heading3"/>
     <w:uiPriority w:val="9"/>
-    <w:rsid w:val="00B65181"/>
+    <w:rsid w:val="002D3B0E"/>
     <w:rPr>
       <w:rFonts w:ascii="Arial" w:eastAsia="Batang" w:hAnsi="Arial" w:cs="Arial"/>
       <w:b/>
@@ -25021,7 +25024,7 @@
     <w:name w:val="Heading 4 Char"/>
     <w:link w:val="Heading4"/>
     <w:uiPriority w:val="9"/>
-    <w:rsid w:val="00B65181"/>
+    <w:rsid w:val="002D3B0E"/>
     <w:rPr>
       <w:rFonts w:ascii="Arial" w:eastAsia="Batang" w:hAnsi="Arial" w:cs="Times New Roman"/>
       <w:b/>
@@ -25036,7 +25039,7 @@
     <w:name w:val="Heading 5 Char"/>
     <w:link w:val="Heading5"/>
     <w:uiPriority w:val="9"/>
-    <w:rsid w:val="00B65181"/>
+    <w:rsid w:val="002D3B0E"/>
     <w:rPr>
       <w:rFonts w:ascii="Arial" w:eastAsia="Batang" w:hAnsi="Arial" w:cs="Times New Roman"/>
       <w:b/>
@@ -25052,7 +25055,7 @@
     <w:name w:val="Heading 6 Char"/>
     <w:link w:val="Heading6"/>
     <w:uiPriority w:val="9"/>
-    <w:rsid w:val="00B65181"/>
+    <w:rsid w:val="002D3B0E"/>
     <w:rPr>
       <w:rFonts w:ascii="Arial" w:eastAsia="Batang" w:hAnsi="Arial" w:cs="Times New Roman"/>
       <w:b/>
@@ -25065,7 +25068,7 @@
     <w:name w:val="Heading 7 Char"/>
     <w:link w:val="Heading7"/>
     <w:uiPriority w:val="9"/>
-    <w:rsid w:val="00B65181"/>
+    <w:rsid w:val="002D3B0E"/>
     <w:rPr>
       <w:rFonts w:ascii="Arial" w:eastAsia="Batang" w:hAnsi="Arial" w:cs="Times New Roman"/>
       <w:b/>
@@ -25078,7 +25081,7 @@
     <w:name w:val="Heading 8 Char"/>
     <w:link w:val="Heading8"/>
     <w:uiPriority w:val="9"/>
-    <w:rsid w:val="00B65181"/>
+    <w:rsid w:val="002D3B0E"/>
     <w:rPr>
       <w:rFonts w:ascii="Arial" w:eastAsia="Batang" w:hAnsi="Arial" w:cs="Times New Roman"/>
       <w:b/>
@@ -25091,7 +25094,7 @@
     <w:name w:val="Heading 9 Char"/>
     <w:basedOn w:val="DefaultParagraphFont"/>
     <w:link w:val="Heading9"/>
-    <w:rsid w:val="00B65181"/>
+    <w:rsid w:val="002D3B0E"/>
     <w:rPr>
       <w:rFonts w:ascii="Arial" w:eastAsia="Times New Roman" w:hAnsi="Arial" w:cs="Arial"/>
       <w:b/>
@@ -25102,7 +25105,7 @@
   <w:style w:type="character" w:customStyle="1" w:styleId="TitleChar">
     <w:name w:val="Title Char"/>
     <w:link w:val="Title"/>
-    <w:rsid w:val="00B65181"/>
+    <w:rsid w:val="002D3B0E"/>
     <w:rPr>
       <w:rFonts w:ascii="Arial" w:eastAsia="Times New Roman" w:hAnsi="Arial" w:cs="Times New Roman"/>
       <w:b/>
@@ -25131,7 +25134,7 @@
     <w:link w:val="NoSpacingChar"/>
     <w:uiPriority w:val="1"/>
     <w:qFormat/>
-    <w:rsid w:val="00B65181"/>
+    <w:rsid w:val="002D3B0E"/>
     <w:pPr>
       <w:spacing w:before="0" w:after="0" w:line="240" w:lineRule="auto"/>
     </w:pPr>
@@ -25158,7 +25161,7 @@
     <w:link w:val="QuoteChar"/>
     <w:uiPriority w:val="29"/>
     <w:qFormat/>
-    <w:rsid w:val="00B65181"/>
+    <w:rsid w:val="002D3B0E"/>
     <w:rPr>
       <w:i/>
       <w:iCs/>
@@ -25169,7 +25172,7 @@
     <w:name w:val="Quote Char"/>
     <w:link w:val="Quote"/>
     <w:uiPriority w:val="29"/>
-    <w:rsid w:val="00B65181"/>
+    <w:rsid w:val="002D3B0E"/>
     <w:rPr>
       <w:rFonts w:ascii="Times New Roman" w:eastAsia="Times New Roman" w:hAnsi="Times New Roman" w:cs="Times New Roman"/>
       <w:i/>
@@ -25185,7 +25188,7 @@
     <w:link w:val="IntenseQuoteChar"/>
     <w:uiPriority w:val="30"/>
     <w:qFormat/>
-    <w:rsid w:val="00B65181"/>
+    <w:rsid w:val="002D3B0E"/>
     <w:pPr>
       <w:pBdr>
         <w:bottom w:val="single" w:sz="4" w:space="4" w:color="4F81BD"/>
@@ -25205,7 +25208,7 @@
     <w:name w:val="Intense Quote Char"/>
     <w:link w:val="IntenseQuote"/>
     <w:uiPriority w:val="30"/>
-    <w:rsid w:val="00B65181"/>
+    <w:rsid w:val="002D3B0E"/>
     <w:rPr>
       <w:rFonts w:ascii="Times New Roman" w:eastAsia="Times New Roman" w:hAnsi="Times New Roman" w:cs="Times New Roman"/>
       <w:b/>
@@ -25276,7 +25279,7 @@
   </w:style>
   <w:style w:type="character" w:styleId="CommentReference">
     <w:name w:val="annotation reference"/>
-    <w:rsid w:val="00B65181"/>
+    <w:rsid w:val="002D3B0E"/>
     <w:rPr>
       <w:sz w:val="16"/>
       <w:szCs w:val="16"/>
@@ -25286,7 +25289,7 @@
     <w:name w:val="annotation text"/>
     <w:basedOn w:val="Normal"/>
     <w:link w:val="CommentTextChar"/>
-    <w:rsid w:val="00B65181"/>
+    <w:rsid w:val="002D3B0E"/>
     <w:rPr>
       <w:sz w:val="20"/>
       <w:szCs w:val="20"/>
@@ -25513,7 +25516,7 @@
     <w:autoRedefine/>
     <w:uiPriority w:val="99"/>
     <w:qFormat/>
-    <w:rsid w:val="00B65181"/>
+    <w:rsid w:val="002D3B0E"/>
     <w:pPr>
       <w:tabs>
         <w:tab w:val="right" w:leader="dot" w:pos="9350"/>
@@ -25528,7 +25531,7 @@
   <w:style w:type="character" w:customStyle="1" w:styleId="FooterChar">
     <w:name w:val="Footer Char"/>
     <w:link w:val="Footer"/>
-    <w:rsid w:val="00B65181"/>
+    <w:rsid w:val="002D3B0E"/>
     <w:rPr>
       <w:rFonts w:ascii="Times New Roman" w:eastAsia="Batang" w:hAnsi="Times New Roman" w:cs="Times New Roman"/>
       <w:color w:val="000000" w:themeColor="text1"/>
@@ -25541,7 +25544,7 @@
     <w:name w:val="footnote text"/>
     <w:basedOn w:val="Normal"/>
     <w:link w:val="FootnoteTextChar"/>
-    <w:rsid w:val="00B65181"/>
+    <w:rsid w:val="002D3B0E"/>
     <w:rPr>
       <w:sz w:val="20"/>
       <w:szCs w:val="20"/>
@@ -25551,7 +25554,7 @@
     <w:name w:val="Footnote Text Char"/>
     <w:basedOn w:val="DefaultParagraphFont"/>
     <w:link w:val="FootnoteText"/>
-    <w:rsid w:val="00B65181"/>
+    <w:rsid w:val="002D3B0E"/>
     <w:rPr>
       <w:rFonts w:ascii="Times New Roman" w:eastAsia="Times New Roman" w:hAnsi="Times New Roman" w:cs="Times New Roman"/>
       <w:color w:val="000000" w:themeColor="text1"/>
@@ -25571,7 +25574,7 @@
     <w:name w:val="endnote text"/>
     <w:basedOn w:val="Normal"/>
     <w:link w:val="EndnoteTextChar"/>
-    <w:rsid w:val="00B65181"/>
+    <w:rsid w:val="002D3B0E"/>
     <w:rPr>
       <w:sz w:val="20"/>
       <w:szCs w:val="20"/>
@@ -25581,7 +25584,7 @@
     <w:name w:val="Endnote Text Char"/>
     <w:basedOn w:val="DefaultParagraphFont"/>
     <w:link w:val="EndnoteText"/>
-    <w:rsid w:val="00B65181"/>
+    <w:rsid w:val="002D3B0E"/>
     <w:rPr>
       <w:rFonts w:ascii="Times New Roman" w:eastAsia="Times New Roman" w:hAnsi="Times New Roman" w:cs="Times New Roman"/>
       <w:color w:val="000000" w:themeColor="text1"/>
@@ -25617,7 +25620,7 @@
     <w:name w:val="Comment Text Char"/>
     <w:basedOn w:val="DefaultParagraphFont"/>
     <w:link w:val="CommentText"/>
-    <w:rsid w:val="00B65181"/>
+    <w:rsid w:val="002D3B0E"/>
     <w:rPr>
       <w:rFonts w:ascii="Times New Roman" w:eastAsia="Times New Roman" w:hAnsi="Times New Roman" w:cs="Times New Roman"/>
       <w:color w:val="000000" w:themeColor="text1"/>
@@ -25631,7 +25634,7 @@
     <w:basedOn w:val="CommentText"/>
     <w:next w:val="CommentText"/>
     <w:link w:val="CommentSubjectChar"/>
-    <w:rsid w:val="00B65181"/>
+    <w:rsid w:val="002D3B0E"/>
     <w:rPr>
       <w:b/>
       <w:bCs/>
@@ -25641,7 +25644,7 @@
     <w:name w:val="Comment Subject Char"/>
     <w:basedOn w:val="CommentTextChar"/>
     <w:link w:val="CommentSubject"/>
-    <w:rsid w:val="00B65181"/>
+    <w:rsid w:val="002D3B0E"/>
     <w:rPr>
       <w:rFonts w:ascii="Times New Roman" w:eastAsia="Times New Roman" w:hAnsi="Times New Roman" w:cs="Times New Roman"/>
       <w:b/>
@@ -25656,7 +25659,7 @@
     <w:name w:val="Plain Text"/>
     <w:basedOn w:val="Normal"/>
     <w:link w:val="PlainTextChar"/>
-    <w:rsid w:val="00B65181"/>
+    <w:rsid w:val="002D3B0E"/>
     <w:rPr>
       <w:rFonts w:ascii="Courier New" w:hAnsi="Courier New" w:cs="Courier New"/>
       <w:sz w:val="20"/>
@@ -25667,7 +25670,7 @@
     <w:name w:val="Plain Text Char"/>
     <w:basedOn w:val="DefaultParagraphFont"/>
     <w:link w:val="PlainText"/>
-    <w:rsid w:val="00B65181"/>
+    <w:rsid w:val="002D3B0E"/>
     <w:rPr>
       <w:rFonts w:ascii="Courier New" w:eastAsia="Times New Roman" w:hAnsi="Courier New" w:cs="Courier New"/>
       <w:color w:val="000000" w:themeColor="text1"/>
@@ -25767,7 +25770,7 @@
   <w:style w:type="paragraph" w:styleId="NormalWeb">
     <w:name w:val="Normal (Web)"/>
     <w:basedOn w:val="Normal"/>
-    <w:rsid w:val="00B65181"/>
+    <w:rsid w:val="002D3B0E"/>
     <w:rPr>
       <w:sz w:val="24"/>
       <w:szCs w:val="24"/>
@@ -25777,7 +25780,7 @@
     <w:name w:val="Header Char"/>
     <w:basedOn w:val="DefaultParagraphFont"/>
     <w:link w:val="Header"/>
-    <w:rsid w:val="00B65181"/>
+    <w:rsid w:val="002D3B0E"/>
     <w:rPr>
       <w:rFonts w:ascii="Times New Roman" w:eastAsia="Batang" w:hAnsi="Times New Roman" w:cs="Times New Roman"/>
       <w:color w:val="000000" w:themeColor="text1"/>
@@ -25792,7 +25795,7 @@
     <w:link w:val="BodyTextIndent2Char"/>
     <w:uiPriority w:val="99"/>
     <w:qFormat/>
-    <w:rsid w:val="00B65181"/>
+    <w:rsid w:val="002D3B0E"/>
     <w:pPr>
       <w:spacing w:before="120" w:after="120"/>
       <w:ind w:left="720"/>
@@ -25807,7 +25810,7 @@
     <w:name w:val="Body Text Indent 2 Char"/>
     <w:link w:val="BodyTextIndent2"/>
     <w:uiPriority w:val="99"/>
-    <w:rsid w:val="00B65181"/>
+    <w:rsid w:val="002D3B0E"/>
     <w:rPr>
       <w:rFonts w:ascii="Times New Roman" w:eastAsia="Batang" w:hAnsi="Times New Roman" w:cs="Times New Roman"/>
       <w:color w:val="000000" w:themeColor="text1"/>
@@ -25819,7 +25822,7 @@
     <w:name w:val="HTML Preformatted"/>
     <w:basedOn w:val="Normal"/>
     <w:link w:val="HTMLPreformattedChar"/>
-    <w:rsid w:val="00B65181"/>
+    <w:rsid w:val="002D3B0E"/>
     <w:rPr>
       <w:rFonts w:ascii="Courier New" w:hAnsi="Courier New" w:cs="Courier New"/>
       <w:sz w:val="20"/>
@@ -25829,7 +25832,7 @@
     <w:name w:val="HTML Preformatted Char"/>
     <w:basedOn w:val="DefaultParagraphFont"/>
     <w:link w:val="HTMLPreformatted"/>
-    <w:rsid w:val="00B65181"/>
+    <w:rsid w:val="002D3B0E"/>
     <w:rPr>
       <w:rFonts w:ascii="Courier New" w:eastAsia="Times New Roman" w:hAnsi="Courier New" w:cs="Courier New"/>
       <w:color w:val="000000" w:themeColor="text1"/>
@@ -25840,7 +25843,7 @@
   <w:style w:type="paragraph" w:styleId="List">
     <w:name w:val="List"/>
     <w:basedOn w:val="Normal"/>
-    <w:rsid w:val="00B65181"/>
+    <w:rsid w:val="002D3B0E"/>
     <w:pPr>
       <w:ind w:left="360" w:hanging="360"/>
     </w:pPr>
@@ -25850,7 +25853,7 @@
     <w:basedOn w:val="Normal"/>
     <w:link w:val="BodyText3Char"/>
     <w:qFormat/>
-    <w:rsid w:val="00B65181"/>
+    <w:rsid w:val="002D3B0E"/>
     <w:pPr>
       <w:spacing w:before="120" w:after="120"/>
       <w:ind w:left="720"/>
@@ -25863,7 +25866,7 @@
   <w:style w:type="character" w:customStyle="1" w:styleId="BodyText3Char">
     <w:name w:val="Body Text 3 Char"/>
     <w:link w:val="BodyText3"/>
-    <w:rsid w:val="00B65181"/>
+    <w:rsid w:val="002D3B0E"/>
     <w:rPr>
       <w:rFonts w:ascii="Times New Roman" w:eastAsia="Batang" w:hAnsi="Times New Roman" w:cs="Times New Roman"/>
       <w:color w:val="000000" w:themeColor="text1"/>
@@ -25877,7 +25880,7 @@
     <w:autoRedefine/>
     <w:uiPriority w:val="99"/>
     <w:qFormat/>
-    <w:rsid w:val="00B65181"/>
+    <w:rsid w:val="002D3B0E"/>
     <w:pPr>
       <w:ind w:left="880" w:hanging="220"/>
     </w:pPr>
@@ -25890,7 +25893,7 @@
   <w:style w:type="paragraph" w:customStyle="1" w:styleId="TableText">
     <w:name w:val="Table Text"/>
     <w:qFormat/>
-    <w:rsid w:val="00B65181"/>
+    <w:rsid w:val="002D3B0E"/>
     <w:pPr>
       <w:overflowPunct w:val="0"/>
       <w:autoSpaceDE w:val="0"/>
@@ -26111,7 +26114,7 @@
   <w:style w:type="paragraph" w:customStyle="1" w:styleId="Dialogue">
     <w:name w:val="Dialogue"/>
     <w:basedOn w:val="Normal"/>
-    <w:rsid w:val="00B65181"/>
+    <w:rsid w:val="002D3B0E"/>
     <w:pPr>
       <w:keepNext/>
       <w:keepLines/>
@@ -26133,7 +26136,7 @@
     <w:basedOn w:val="BodyText"/>
     <w:link w:val="CautionChar"/>
     <w:qFormat/>
-    <w:rsid w:val="00B65181"/>
+    <w:rsid w:val="002D3B0E"/>
     <w:pPr>
       <w:ind w:left="907" w:hanging="907"/>
     </w:pPr>
@@ -26149,7 +26152,7 @@
     <w:basedOn w:val="Title"/>
     <w:autoRedefine/>
     <w:qFormat/>
-    <w:rsid w:val="00B65181"/>
+    <w:rsid w:val="002D3B0E"/>
     <w:rPr>
       <w:sz w:val="28"/>
     </w:rPr>
@@ -26158,7 +26161,7 @@
     <w:name w:val="VA Seal"/>
     <w:basedOn w:val="Normal"/>
     <w:qFormat/>
-    <w:rsid w:val="00B65181"/>
+    <w:rsid w:val="002D3B0E"/>
     <w:pPr>
       <w:spacing w:before="960" w:after="960"/>
       <w:jc w:val="center"/>
@@ -26175,7 +26178,7 @@
     <w:basedOn w:val="Title2"/>
     <w:autoRedefine/>
     <w:qFormat/>
-    <w:rsid w:val="00B65181"/>
+    <w:rsid w:val="002D3B0E"/>
     <w:pPr>
       <w:keepNext/>
       <w:keepLines/>
@@ -26185,7 +26188,7 @@
     <w:name w:val="Table List Bullet"/>
     <w:basedOn w:val="ListBullet"/>
     <w:qFormat/>
-    <w:rsid w:val="00B65181"/>
+    <w:rsid w:val="002D3B0E"/>
     <w:pPr>
       <w:numPr>
         <w:numId w:val="29"/>
@@ -26202,7 +26205,7 @@
     <w:name w:val="Table List Bullet 2"/>
     <w:basedOn w:val="TableListBullet"/>
     <w:qFormat/>
-    <w:rsid w:val="00B65181"/>
+    <w:rsid w:val="002D3B0E"/>
     <w:pPr>
       <w:numPr>
         <w:numId w:val="24"/>
@@ -26213,7 +26216,7 @@
     <w:name w:val="Table Heading"/>
     <w:basedOn w:val="TableText"/>
     <w:qFormat/>
-    <w:rsid w:val="00B65181"/>
+    <w:rsid w:val="002D3B0E"/>
     <w:pPr>
       <w:keepNext/>
       <w:keepLines/>
@@ -26231,7 +26234,7 @@
     <w:name w:val="Body Text 6"/>
     <w:basedOn w:val="BodyText4"/>
     <w:qFormat/>
-    <w:rsid w:val="00B65181"/>
+    <w:rsid w:val="002D3B0E"/>
     <w:pPr>
       <w:spacing w:before="0" w:after="0"/>
       <w:ind w:left="1800"/>
@@ -26242,7 +26245,7 @@
     <w:basedOn w:val="Heading1"/>
     <w:autoRedefine/>
     <w:qFormat/>
-    <w:rsid w:val="00B65181"/>
+    <w:rsid w:val="002D3B0E"/>
     <w:pPr>
       <w:ind w:left="0" w:firstLine="0"/>
     </w:pPr>
@@ -26252,7 +26255,7 @@
     <w:basedOn w:val="Normal"/>
     <w:autoRedefine/>
     <w:qFormat/>
-    <w:rsid w:val="00B65181"/>
+    <w:rsid w:val="002D3B0E"/>
     <w:pPr>
       <w:keepNext/>
       <w:keepLines/>
@@ -26271,7 +26274,7 @@
     <w:basedOn w:val="Normal"/>
     <w:autoRedefine/>
     <w:qFormat/>
-    <w:rsid w:val="00B65181"/>
+    <w:rsid w:val="002D3B0E"/>
     <w:pPr>
       <w:keepNext/>
       <w:keepLines/>
@@ -26289,7 +26292,7 @@
     <w:basedOn w:val="BodyText"/>
     <w:autoRedefine/>
     <w:qFormat/>
-    <w:rsid w:val="00B65181"/>
+    <w:rsid w:val="002D3B0E"/>
     <w:pPr>
       <w:keepNext/>
       <w:keepLines/>
@@ -26306,7 +26309,7 @@
     <w:basedOn w:val="Normal"/>
     <w:autoRedefine/>
     <w:qFormat/>
-    <w:rsid w:val="00B65181"/>
+    <w:rsid w:val="002D3B0E"/>
     <w:pPr>
       <w:keepNext/>
       <w:keepLines/>
@@ -26340,7 +26343,7 @@
     <w:basedOn w:val="Normal"/>
     <w:link w:val="ListBulletChar"/>
     <w:qFormat/>
-    <w:rsid w:val="00B65181"/>
+    <w:rsid w:val="002D3B0E"/>
     <w:pPr>
       <w:numPr>
         <w:numId w:val="7"/>
@@ -26357,7 +26360,7 @@
     <w:name w:val="List Bullet Char"/>
     <w:link w:val="ListBullet"/>
     <w:locked/>
-    <w:rsid w:val="00B65181"/>
+    <w:rsid w:val="002D3B0E"/>
     <w:rPr>
       <w:rFonts w:ascii="Times New Roman" w:eastAsia="Times New Roman" w:hAnsi="Times New Roman" w:cs="Times New Roman"/>
       <w:color w:val="000000" w:themeColor="text1"/>
@@ -26368,7 +26371,7 @@
     <w:name w:val="List Bullet Indent"/>
     <w:basedOn w:val="ListBullet"/>
     <w:qFormat/>
-    <w:rsid w:val="00B65181"/>
+    <w:rsid w:val="002D3B0E"/>
     <w:pPr>
       <w:numPr>
         <w:numId w:val="23"/>
@@ -26384,7 +26387,7 @@
     <w:name w:val="List Bullet Indent 2"/>
     <w:basedOn w:val="ListBulletIndent"/>
     <w:qFormat/>
-    <w:rsid w:val="00B65181"/>
+    <w:rsid w:val="002D3B0E"/>
     <w:pPr>
       <w:tabs>
         <w:tab w:val="clear" w:pos="1080"/>
@@ -26396,7 +26399,7 @@
   <w:style w:type="character" w:customStyle="1" w:styleId="CautionChar">
     <w:name w:val="Caution Char"/>
     <w:link w:val="Caution"/>
-    <w:rsid w:val="00B65181"/>
+    <w:rsid w:val="002D3B0E"/>
     <w:rPr>
       <w:rFonts w:ascii="Arial" w:eastAsia="Batang" w:hAnsi="Arial" w:cs="Arial"/>
       <w:b/>
@@ -26411,7 +26414,7 @@
     <w:basedOn w:val="Normal"/>
     <w:link w:val="ListNumberChar"/>
     <w:qFormat/>
-    <w:rsid w:val="00B65181"/>
+    <w:rsid w:val="002D3B0E"/>
     <w:pPr>
       <w:numPr>
         <w:numId w:val="15"/>
@@ -26428,7 +26431,7 @@
     <w:name w:val="List Number Char"/>
     <w:link w:val="ListNumber"/>
     <w:locked/>
-    <w:rsid w:val="00B65181"/>
+    <w:rsid w:val="002D3B0E"/>
     <w:rPr>
       <w:rFonts w:ascii="Times New Roman" w:eastAsia="Times New Roman" w:hAnsi="Times New Roman" w:cs="Times New Roman"/>
       <w:color w:val="000000" w:themeColor="text1"/>
@@ -26452,12 +26455,12 @@
     <w:uiPriority w:val="37"/>
     <w:semiHidden/>
     <w:unhideWhenUsed/>
-    <w:rsid w:val="00B65181"/>
+    <w:rsid w:val="002D3B0E"/>
   </w:style>
   <w:style w:type="paragraph" w:styleId="BlockText">
     <w:name w:val="Block Text"/>
     <w:basedOn w:val="Normal"/>
-    <w:rsid w:val="00B65181"/>
+    <w:rsid w:val="002D3B0E"/>
     <w:pPr>
       <w:spacing w:after="120"/>
       <w:ind w:left="1440" w:right="1440"/>
@@ -26467,7 +26470,7 @@
     <w:name w:val="Body Text 4"/>
     <w:basedOn w:val="BodyText3"/>
     <w:qFormat/>
-    <w:rsid w:val="00B65181"/>
+    <w:rsid w:val="002D3B0E"/>
     <w:pPr>
       <w:ind w:left="1080"/>
     </w:pPr>
@@ -26480,7 +26483,7 @@
     <w:name w:val="Body Text 5"/>
     <w:basedOn w:val="BodyText4"/>
     <w:qFormat/>
-    <w:rsid w:val="00B65181"/>
+    <w:rsid w:val="002D3B0E"/>
     <w:pPr>
       <w:ind w:left="1440"/>
     </w:pPr>
@@ -26495,7 +26498,7 @@
     <w:link w:val="BodyTextFirstIndentChar"/>
     <w:uiPriority w:val="99"/>
     <w:qFormat/>
-    <w:rsid w:val="00B65181"/>
+    <w:rsid w:val="002D3B0E"/>
     <w:pPr>
       <w:ind w:left="360"/>
     </w:pPr>
@@ -26508,7 +26511,7 @@
     <w:name w:val="Body Text First Indent Char"/>
     <w:link w:val="BodyTextFirstIndent"/>
     <w:uiPriority w:val="99"/>
-    <w:rsid w:val="00B65181"/>
+    <w:rsid w:val="002D3B0E"/>
     <w:rPr>
       <w:rFonts w:ascii="Times New Roman" w:eastAsia="Times New Roman" w:hAnsi="Times New Roman" w:cs="Times New Roman"/>
       <w:color w:val="000000" w:themeColor="text1"/>
@@ -26522,7 +26525,7 @@
     <w:link w:val="BodyTextFirstIndent2Char"/>
     <w:uiPriority w:val="99"/>
     <w:qFormat/>
-    <w:rsid w:val="00B65181"/>
+    <w:rsid w:val="002D3B0E"/>
     <w:pPr>
       <w:ind w:left="720"/>
     </w:pPr>
@@ -26536,7 +26539,7 @@
     <w:name w:val="Body Text First Indent 2 Char"/>
     <w:link w:val="BodyTextFirstIndent2"/>
     <w:uiPriority w:val="99"/>
-    <w:rsid w:val="00B65181"/>
+    <w:rsid w:val="002D3B0E"/>
     <w:rPr>
       <w:rFonts w:ascii="Times New Roman" w:eastAsia="Times New Roman" w:hAnsi="Times New Roman" w:cs="Times New Roman"/>
       <w:color w:val="000000" w:themeColor="text1"/>
@@ -26550,7 +26553,7 @@
     <w:link w:val="BodyTextIndent3Char"/>
     <w:uiPriority w:val="99"/>
     <w:qFormat/>
-    <w:rsid w:val="00B65181"/>
+    <w:rsid w:val="002D3B0E"/>
     <w:pPr>
       <w:spacing w:before="120" w:after="120"/>
       <w:ind w:left="1080"/>
@@ -26564,7 +26567,7 @@
     <w:name w:val="Body Text Indent 3 Char"/>
     <w:link w:val="BodyTextIndent3"/>
     <w:uiPriority w:val="99"/>
-    <w:rsid w:val="00B65181"/>
+    <w:rsid w:val="002D3B0E"/>
     <w:rPr>
       <w:rFonts w:ascii="Times New Roman" w:eastAsia="Times New Roman" w:hAnsi="Times New Roman" w:cs="Courier New"/>
       <w:color w:val="000000" w:themeColor="text1"/>
@@ -26576,7 +26579,7 @@
     <w:name w:val="Body Text Indent 4"/>
     <w:basedOn w:val="BodyTextIndent3"/>
     <w:qFormat/>
-    <w:rsid w:val="00B65181"/>
+    <w:rsid w:val="002D3B0E"/>
     <w:pPr>
       <w:ind w:left="1440"/>
     </w:pPr>
@@ -26585,7 +26588,7 @@
     <w:name w:val="Body Text Indent 5"/>
     <w:basedOn w:val="BodyTextIndent4"/>
     <w:qFormat/>
-    <w:rsid w:val="00B65181"/>
+    <w:rsid w:val="002D3B0E"/>
     <w:pPr>
       <w:ind w:left="1800"/>
     </w:pPr>
@@ -26594,7 +26597,7 @@
     <w:name w:val="Callout Text"/>
     <w:basedOn w:val="Normal"/>
     <w:qFormat/>
-    <w:rsid w:val="00B65181"/>
+    <w:rsid w:val="002D3B0E"/>
     <w:rPr>
       <w:rFonts w:ascii="Arial" w:hAnsi="Arial" w:cs="Arial"/>
       <w:b/>
@@ -26606,7 +26609,7 @@
     <w:name w:val="Caution Indent"/>
     <w:basedOn w:val="Caution"/>
     <w:qFormat/>
-    <w:rsid w:val="00B65181"/>
+    <w:rsid w:val="002D3B0E"/>
     <w:pPr>
       <w:ind w:left="1267"/>
     </w:pPr>
@@ -26615,7 +26618,7 @@
     <w:name w:val="Caution Indent 2"/>
     <w:basedOn w:val="CautionIndent"/>
     <w:qFormat/>
-    <w:rsid w:val="00B65181"/>
+    <w:rsid w:val="002D3B0E"/>
     <w:pPr>
       <w:ind w:left="1627"/>
     </w:pPr>
@@ -26624,7 +26627,7 @@
     <w:name w:val="Caution Indent 3"/>
     <w:basedOn w:val="CautionIndent2"/>
     <w:qFormat/>
-    <w:rsid w:val="00B65181"/>
+    <w:rsid w:val="002D3B0E"/>
     <w:pPr>
       <w:ind w:left="1987"/>
     </w:pPr>
@@ -26632,7 +26635,7 @@
   <w:style w:type="paragraph" w:customStyle="1" w:styleId="Code">
     <w:name w:val="Code"/>
     <w:basedOn w:val="Normal"/>
-    <w:rsid w:val="00B65181"/>
+    <w:rsid w:val="002D3B0E"/>
     <w:pPr>
       <w:keepNext/>
       <w:keepLines/>
@@ -26653,13 +26656,13 @@
     <w:name w:val="E-mail Signature"/>
     <w:basedOn w:val="Normal"/>
     <w:link w:val="E-mailSignatureChar"/>
-    <w:rsid w:val="00B65181"/>
+    <w:rsid w:val="002D3B0E"/>
   </w:style>
   <w:style w:type="character" w:customStyle="1" w:styleId="E-mailSignatureChar">
     <w:name w:val="E-mail Signature Char"/>
     <w:basedOn w:val="DefaultParagraphFont"/>
     <w:link w:val="E-mailSignature"/>
-    <w:rsid w:val="00B65181"/>
+    <w:rsid w:val="002D3B0E"/>
     <w:rPr>
       <w:rFonts w:ascii="Times New Roman" w:eastAsia="Times New Roman" w:hAnsi="Times New Roman" w:cs="Times New Roman"/>
       <w:color w:val="000000" w:themeColor="text1"/>
@@ -26669,7 +26672,7 @@
   <w:style w:type="paragraph" w:styleId="EnvelopeAddress">
     <w:name w:val="envelope address"/>
     <w:basedOn w:val="Normal"/>
-    <w:rsid w:val="00B65181"/>
+    <w:rsid w:val="002D3B0E"/>
     <w:pPr>
       <w:framePr w:w="7920" w:h="1980" w:hRule="exact" w:hSpace="180" w:wrap="auto" w:hAnchor="page" w:xAlign="center" w:yAlign="bottom"/>
       <w:ind w:left="2880"/>
@@ -26684,7 +26687,7 @@
     <w:name w:val="Graphic Insert"/>
     <w:basedOn w:val="Image"/>
     <w:qFormat/>
-    <w:rsid w:val="00B65181"/>
+    <w:rsid w:val="002D3B0E"/>
   </w:style>
   <w:style w:type="character" w:styleId="HTMLAcronym">
     <w:name w:val="HTML Acronym"/>
@@ -26695,7 +26698,7 @@
     <w:name w:val="HTML Address"/>
     <w:basedOn w:val="Normal"/>
     <w:link w:val="HTMLAddressChar"/>
-    <w:rsid w:val="00B65181"/>
+    <w:rsid w:val="002D3B0E"/>
     <w:rPr>
       <w:i/>
       <w:iCs/>
@@ -26705,7 +26708,7 @@
     <w:name w:val="HTML Address Char"/>
     <w:basedOn w:val="DefaultParagraphFont"/>
     <w:link w:val="HTMLAddress"/>
-    <w:rsid w:val="00B65181"/>
+    <w:rsid w:val="002D3B0E"/>
     <w:rPr>
       <w:rFonts w:ascii="Times New Roman" w:eastAsia="Times New Roman" w:hAnsi="Times New Roman" w:cs="Times New Roman"/>
       <w:i/>
@@ -26721,7 +26724,7 @@
     <w:autoRedefine/>
     <w:uiPriority w:val="99"/>
     <w:qFormat/>
-    <w:rsid w:val="00B65181"/>
+    <w:rsid w:val="002D3B0E"/>
     <w:pPr>
       <w:ind w:left="220" w:hanging="220"/>
     </w:pPr>
@@ -26738,7 +26741,7 @@
     <w:autoRedefine/>
     <w:uiPriority w:val="99"/>
     <w:qFormat/>
-    <w:rsid w:val="00B65181"/>
+    <w:rsid w:val="002D3B0E"/>
     <w:pPr>
       <w:ind w:left="440" w:hanging="220"/>
     </w:pPr>
@@ -26755,7 +26758,7 @@
     <w:autoRedefine/>
     <w:uiPriority w:val="99"/>
     <w:qFormat/>
-    <w:rsid w:val="00B65181"/>
+    <w:rsid w:val="002D3B0E"/>
     <w:pPr>
       <w:ind w:left="660" w:hanging="220"/>
     </w:pPr>
@@ -26771,7 +26774,7 @@
     <w:next w:val="Normal"/>
     <w:autoRedefine/>
     <w:qFormat/>
-    <w:rsid w:val="00B65181"/>
+    <w:rsid w:val="002D3B0E"/>
     <w:pPr>
       <w:ind w:left="1100" w:hanging="220"/>
     </w:pPr>
@@ -26787,7 +26790,7 @@
     <w:next w:val="Normal"/>
     <w:autoRedefine/>
     <w:qFormat/>
-    <w:rsid w:val="00B65181"/>
+    <w:rsid w:val="002D3B0E"/>
     <w:pPr>
       <w:ind w:left="1320" w:hanging="220"/>
     </w:pPr>
@@ -26803,7 +26806,7 @@
     <w:next w:val="Normal"/>
     <w:autoRedefine/>
     <w:qFormat/>
-    <w:rsid w:val="00B65181"/>
+    <w:rsid w:val="002D3B0E"/>
     <w:pPr>
       <w:ind w:left="1540" w:hanging="220"/>
     </w:pPr>
@@ -26819,7 +26822,7 @@
     <w:next w:val="Normal"/>
     <w:autoRedefine/>
     <w:qFormat/>
-    <w:rsid w:val="00B65181"/>
+    <w:rsid w:val="002D3B0E"/>
     <w:pPr>
       <w:ind w:left="1760" w:hanging="220"/>
     </w:pPr>
@@ -26835,7 +26838,7 @@
     <w:next w:val="Normal"/>
     <w:autoRedefine/>
     <w:qFormat/>
-    <w:rsid w:val="00B65181"/>
+    <w:rsid w:val="002D3B0E"/>
     <w:pPr>
       <w:ind w:left="1980" w:hanging="220"/>
     </w:pPr>
@@ -26852,7 +26855,7 @@
     <w:autoRedefine/>
     <w:uiPriority w:val="99"/>
     <w:qFormat/>
-    <w:rsid w:val="00B65181"/>
+    <w:rsid w:val="002D3B0E"/>
     <w:pPr>
       <w:keepNext/>
       <w:keepLines/>
@@ -26874,7 +26877,7 @@
   <w:style w:type="paragraph" w:customStyle="1" w:styleId="IndexLetter">
     <w:name w:val="Index Letter"/>
     <w:basedOn w:val="Normal"/>
-    <w:rsid w:val="00B65181"/>
+    <w:rsid w:val="002D3B0E"/>
     <w:pPr>
       <w:keepNext/>
       <w:keepLines/>
@@ -26889,7 +26892,7 @@
   </w:style>
   <w:style w:type="character" w:styleId="LineNumber">
     <w:name w:val="line number"/>
-    <w:rsid w:val="00B65181"/>
+    <w:rsid w:val="002D3B0E"/>
     <w:rPr>
       <w:sz w:val="20"/>
     </w:rPr>
@@ -26897,7 +26900,7 @@
   <w:style w:type="paragraph" w:styleId="List2">
     <w:name w:val="List 2"/>
     <w:basedOn w:val="Normal"/>
-    <w:rsid w:val="00B65181"/>
+    <w:rsid w:val="002D3B0E"/>
     <w:pPr>
       <w:ind w:left="720" w:hanging="360"/>
     </w:pPr>
@@ -26905,7 +26908,7 @@
   <w:style w:type="paragraph" w:styleId="List3">
     <w:name w:val="List 3"/>
     <w:basedOn w:val="Normal"/>
-    <w:rsid w:val="00B65181"/>
+    <w:rsid w:val="002D3B0E"/>
     <w:pPr>
       <w:ind w:left="1080" w:hanging="360"/>
     </w:pPr>
@@ -26913,7 +26916,7 @@
   <w:style w:type="paragraph" w:styleId="List4">
     <w:name w:val="List 4"/>
     <w:basedOn w:val="Normal"/>
-    <w:rsid w:val="00B65181"/>
+    <w:rsid w:val="002D3B0E"/>
     <w:pPr>
       <w:ind w:left="1440" w:hanging="360"/>
     </w:pPr>
@@ -26921,7 +26924,7 @@
   <w:style w:type="paragraph" w:styleId="List5">
     <w:name w:val="List 5"/>
     <w:basedOn w:val="Normal"/>
-    <w:rsid w:val="00B65181"/>
+    <w:rsid w:val="002D3B0E"/>
     <w:pPr>
       <w:ind w:left="1800" w:hanging="360"/>
     </w:pPr>
@@ -26931,7 +26934,7 @@
     <w:basedOn w:val="Normal"/>
     <w:link w:val="ListBullet2Char"/>
     <w:qFormat/>
-    <w:rsid w:val="00B65181"/>
+    <w:rsid w:val="002D3B0E"/>
     <w:pPr>
       <w:numPr>
         <w:numId w:val="1"/>
@@ -26945,7 +26948,7 @@
   <w:style w:type="character" w:customStyle="1" w:styleId="ListBullet2Char">
     <w:name w:val="List Bullet 2 Char"/>
     <w:link w:val="ListBullet2"/>
-    <w:rsid w:val="00B65181"/>
+    <w:rsid w:val="002D3B0E"/>
     <w:rPr>
       <w:rFonts w:ascii="Times New Roman" w:eastAsia="Times New Roman" w:hAnsi="Times New Roman" w:cs="Times New Roman"/>
       <w:color w:val="000000" w:themeColor="text1"/>
@@ -26956,7 +26959,7 @@
     <w:name w:val="List Bullet 2 Indent 2"/>
     <w:basedOn w:val="ListBullet2"/>
     <w:qFormat/>
-    <w:rsid w:val="00B65181"/>
+    <w:rsid w:val="002D3B0E"/>
     <w:pPr>
       <w:numPr>
         <w:numId w:val="22"/>
@@ -26974,7 +26977,7 @@
     <w:name w:val="List Bullet 2 Indent 3"/>
     <w:basedOn w:val="ListBullet2Indent2"/>
     <w:qFormat/>
-    <w:rsid w:val="00B65181"/>
+    <w:rsid w:val="002D3B0E"/>
     <w:pPr>
       <w:numPr>
         <w:numId w:val="26"/>
@@ -26989,7 +26992,7 @@
     <w:name w:val="List Bullet 3"/>
     <w:basedOn w:val="Normal"/>
     <w:qFormat/>
-    <w:rsid w:val="00B65181"/>
+    <w:rsid w:val="002D3B0E"/>
     <w:pPr>
       <w:numPr>
         <w:numId w:val="4"/>
@@ -27005,7 +27008,7 @@
     <w:name w:val="List Bullet 4"/>
     <w:basedOn w:val="Normal"/>
     <w:qFormat/>
-    <w:rsid w:val="00B65181"/>
+    <w:rsid w:val="002D3B0E"/>
     <w:pPr>
       <w:numPr>
         <w:numId w:val="5"/>
@@ -27021,7 +27024,7 @@
     <w:name w:val="List Bullet 5"/>
     <w:basedOn w:val="Normal"/>
     <w:qFormat/>
-    <w:rsid w:val="00B65181"/>
+    <w:rsid w:val="002D3B0E"/>
     <w:pPr>
       <w:numPr>
         <w:numId w:val="6"/>
@@ -27037,7 +27040,7 @@
     <w:name w:val="List Bullet Indent 3"/>
     <w:basedOn w:val="ListBulletIndent"/>
     <w:qFormat/>
-    <w:rsid w:val="00B65181"/>
+    <w:rsid w:val="002D3B0E"/>
     <w:pPr>
       <w:tabs>
         <w:tab w:val="clear" w:pos="1080"/>
@@ -27049,7 +27052,7 @@
   <w:style w:type="paragraph" w:styleId="ListContinue">
     <w:name w:val="List Continue"/>
     <w:basedOn w:val="Normal"/>
-    <w:rsid w:val="00B65181"/>
+    <w:rsid w:val="002D3B0E"/>
     <w:pPr>
       <w:spacing w:after="120"/>
       <w:ind w:left="360"/>
@@ -27058,7 +27061,7 @@
   <w:style w:type="paragraph" w:styleId="ListContinue2">
     <w:name w:val="List Continue 2"/>
     <w:basedOn w:val="Normal"/>
-    <w:rsid w:val="00B65181"/>
+    <w:rsid w:val="002D3B0E"/>
     <w:pPr>
       <w:spacing w:after="120"/>
       <w:ind w:left="720"/>
@@ -27067,7 +27070,7 @@
   <w:style w:type="paragraph" w:styleId="ListContinue3">
     <w:name w:val="List Continue 3"/>
     <w:basedOn w:val="Normal"/>
-    <w:rsid w:val="00B65181"/>
+    <w:rsid w:val="002D3B0E"/>
     <w:pPr>
       <w:spacing w:after="120"/>
       <w:ind w:left="1080"/>
@@ -27076,7 +27079,7 @@
   <w:style w:type="paragraph" w:styleId="ListContinue4">
     <w:name w:val="List Continue 4"/>
     <w:basedOn w:val="Normal"/>
-    <w:rsid w:val="00B65181"/>
+    <w:rsid w:val="002D3B0E"/>
     <w:pPr>
       <w:spacing w:after="120"/>
       <w:ind w:left="1440"/>
@@ -27085,7 +27088,7 @@
   <w:style w:type="paragraph" w:styleId="ListContinue5">
     <w:name w:val="List Continue 5"/>
     <w:basedOn w:val="Normal"/>
-    <w:rsid w:val="00B65181"/>
+    <w:rsid w:val="002D3B0E"/>
     <w:pPr>
       <w:spacing w:after="120"/>
       <w:ind w:left="1800"/>
@@ -27095,7 +27098,7 @@
     <w:name w:val="List Number 2"/>
     <w:basedOn w:val="Normal"/>
     <w:qFormat/>
-    <w:rsid w:val="00B65181"/>
+    <w:rsid w:val="002D3B0E"/>
     <w:pPr>
       <w:numPr>
         <w:numId w:val="8"/>
@@ -27110,7 +27113,7 @@
   <w:style w:type="paragraph" w:styleId="ListNumber3">
     <w:name w:val="List Number 3"/>
     <w:basedOn w:val="Normal"/>
-    <w:rsid w:val="00B65181"/>
+    <w:rsid w:val="002D3B0E"/>
     <w:pPr>
       <w:numPr>
         <w:numId w:val="9"/>
@@ -27125,7 +27128,7 @@
   <w:style w:type="paragraph" w:styleId="ListNumber4">
     <w:name w:val="List Number 4"/>
     <w:basedOn w:val="Normal"/>
-    <w:rsid w:val="00B65181"/>
+    <w:rsid w:val="002D3B0E"/>
     <w:pPr>
       <w:numPr>
         <w:numId w:val="10"/>
@@ -27141,7 +27144,7 @@
     <w:name w:val="List Number 5"/>
     <w:basedOn w:val="Normal"/>
     <w:qFormat/>
-    <w:rsid w:val="00B65181"/>
+    <w:rsid w:val="002D3B0E"/>
     <w:pPr>
       <w:numPr>
         <w:numId w:val="11"/>
@@ -27155,7 +27158,7 @@
   <w:style w:type="paragraph" w:styleId="MacroText">
     <w:name w:val="macro"/>
     <w:link w:val="MacroTextChar"/>
-    <w:rsid w:val="00B65181"/>
+    <w:rsid w:val="002D3B0E"/>
     <w:pPr>
       <w:tabs>
         <w:tab w:val="left" w:pos="480"/>
@@ -27181,7 +27184,7 @@
     <w:name w:val="Macro Text Char"/>
     <w:basedOn w:val="DefaultParagraphFont"/>
     <w:link w:val="MacroText"/>
-    <w:rsid w:val="00B65181"/>
+    <w:rsid w:val="002D3B0E"/>
     <w:rPr>
       <w:rFonts w:ascii="Courier New" w:eastAsia="Times New Roman" w:hAnsi="Courier New" w:cs="Courier New"/>
       <w:sz w:val="20"/>
@@ -27192,7 +27195,7 @@
   <w:style w:type="paragraph" w:customStyle="1" w:styleId="MenuBox">
     <w:name w:val="Menu Box"/>
     <w:basedOn w:val="Normal"/>
-    <w:rsid w:val="00B65181"/>
+    <w:rsid w:val="002D3B0E"/>
     <w:pPr>
       <w:keepNext/>
       <w:keepLines/>
@@ -27221,7 +27224,7 @@
     <w:name w:val="Message Header"/>
     <w:basedOn w:val="Normal"/>
     <w:link w:val="MessageHeaderChar"/>
-    <w:rsid w:val="00B65181"/>
+    <w:rsid w:val="002D3B0E"/>
     <w:pPr>
       <w:pBdr>
         <w:top w:val="single" w:sz="6" w:space="1" w:color="auto"/>
@@ -27242,7 +27245,7 @@
     <w:name w:val="Message Header Char"/>
     <w:basedOn w:val="DefaultParagraphFont"/>
     <w:link w:val="MessageHeader"/>
-    <w:rsid w:val="00B65181"/>
+    <w:rsid w:val="002D3B0E"/>
     <w:rPr>
       <w:rFonts w:ascii="Arial" w:eastAsia="Times New Roman" w:hAnsi="Arial" w:cs="Arial"/>
       <w:color w:val="000000" w:themeColor="text1"/>
@@ -27256,7 +27259,7 @@
     <w:name w:val="Normal Indent"/>
     <w:basedOn w:val="Normal"/>
     <w:qFormat/>
-    <w:rsid w:val="00B65181"/>
+    <w:rsid w:val="002D3B0E"/>
     <w:pPr>
       <w:ind w:left="720"/>
     </w:pPr>
@@ -27266,7 +27269,7 @@
     <w:basedOn w:val="Normal"/>
     <w:link w:val="NoteChar"/>
     <w:qFormat/>
-    <w:rsid w:val="00B65181"/>
+    <w:rsid w:val="002D3B0E"/>
     <w:pPr>
       <w:spacing w:before="120" w:after="120"/>
       <w:ind w:left="720" w:hanging="720"/>
@@ -27281,7 +27284,7 @@
     <w:name w:val="Note Char"/>
     <w:link w:val="Note"/>
     <w:locked/>
-    <w:rsid w:val="00B65181"/>
+    <w:rsid w:val="002D3B0E"/>
     <w:rPr>
       <w:rFonts w:ascii="Times New Roman" w:eastAsia="Batang" w:hAnsi="Times New Roman" w:cs="Arial"/>
       <w:color w:val="000000" w:themeColor="text1"/>
@@ -27293,7 +27296,7 @@
     <w:name w:val="Note Indent"/>
     <w:basedOn w:val="Note"/>
     <w:qFormat/>
-    <w:rsid w:val="00B65181"/>
+    <w:rsid w:val="002D3B0E"/>
     <w:pPr>
       <w:ind w:left="1080"/>
     </w:pPr>
@@ -27302,7 +27305,7 @@
     <w:name w:val="Note Indent 2"/>
     <w:basedOn w:val="NoteIndent"/>
     <w:qFormat/>
-    <w:rsid w:val="00B65181"/>
+    <w:rsid w:val="002D3B0E"/>
     <w:pPr>
       <w:ind w:left="1440"/>
     </w:pPr>
@@ -27311,7 +27314,7 @@
     <w:name w:val="Note Indent 3"/>
     <w:basedOn w:val="NoteIndent2"/>
     <w:qFormat/>
-    <w:rsid w:val="00B65181"/>
+    <w:rsid w:val="002D3B0E"/>
     <w:pPr>
       <w:ind w:left="1800"/>
     </w:pPr>
@@ -27320,7 +27323,7 @@
     <w:name w:val="Note Indent 4"/>
     <w:basedOn w:val="NoteIndent3"/>
     <w:qFormat/>
-    <w:rsid w:val="00B65181"/>
+    <w:rsid w:val="002D3B0E"/>
     <w:pPr>
       <w:ind w:left="2160"/>
     </w:pPr>
@@ -27329,7 +27332,7 @@
     <w:name w:val="Note List Bullet"/>
     <w:basedOn w:val="Normal"/>
     <w:qFormat/>
-    <w:rsid w:val="00B65181"/>
+    <w:rsid w:val="002D3B0E"/>
     <w:pPr>
       <w:numPr>
         <w:numId w:val="12"/>
@@ -27342,13 +27345,13 @@
     <w:basedOn w:val="Normal"/>
     <w:next w:val="Normal"/>
     <w:link w:val="SalutationChar"/>
-    <w:rsid w:val="00B65181"/>
+    <w:rsid w:val="002D3B0E"/>
   </w:style>
   <w:style w:type="character" w:customStyle="1" w:styleId="SalutationChar">
     <w:name w:val="Salutation Char"/>
     <w:basedOn w:val="DefaultParagraphFont"/>
     <w:link w:val="Salutation"/>
-    <w:rsid w:val="00B65181"/>
+    <w:rsid w:val="002D3B0E"/>
     <w:rPr>
       <w:rFonts w:ascii="Times New Roman" w:eastAsia="Times New Roman" w:hAnsi="Times New Roman" w:cs="Times New Roman"/>
       <w:color w:val="000000" w:themeColor="text1"/>
@@ -27359,13 +27362,13 @@
     <w:name w:val="Signature"/>
     <w:basedOn w:val="Normal"/>
     <w:link w:val="SignatureChar"/>
-    <w:rsid w:val="00B65181"/>
+    <w:rsid w:val="002D3B0E"/>
   </w:style>
   <w:style w:type="character" w:customStyle="1" w:styleId="SignatureChar">
     <w:name w:val="Signature Char"/>
     <w:basedOn w:val="DefaultParagraphFont"/>
     <w:link w:val="Signature"/>
-    <w:rsid w:val="00B65181"/>
+    <w:rsid w:val="002D3B0E"/>
     <w:rPr>
       <w:rFonts w:ascii="Times New Roman" w:eastAsia="Times New Roman" w:hAnsi="Times New Roman" w:cs="Times New Roman"/>
       <w:color w:val="000000" w:themeColor="text1"/>
@@ -27376,7 +27379,7 @@
     <w:name w:val="Table Caution"/>
     <w:basedOn w:val="TableNote"/>
     <w:qFormat/>
-    <w:rsid w:val="00B65181"/>
+    <w:rsid w:val="002D3B0E"/>
     <w:pPr>
       <w:ind w:left="720" w:hanging="720"/>
     </w:pPr>
@@ -27388,7 +27391,7 @@
     <w:name w:val="Table Note"/>
     <w:basedOn w:val="TableText"/>
     <w:qFormat/>
-    <w:rsid w:val="00B65181"/>
+    <w:rsid w:val="002D3B0E"/>
     <w:pPr>
       <w:ind w:left="533" w:hanging="533"/>
     </w:pPr>
@@ -27397,7 +27400,7 @@
     <w:name w:val="table of authorities"/>
     <w:basedOn w:val="Normal"/>
     <w:next w:val="Normal"/>
-    <w:rsid w:val="00B65181"/>
+    <w:rsid w:val="002D3B0E"/>
     <w:pPr>
       <w:ind w:left="220" w:hanging="220"/>
     </w:pPr>
@@ -27433,7 +27436,7 @@
     <w:name w:val="toa heading"/>
     <w:basedOn w:val="Normal"/>
     <w:next w:val="Normal"/>
-    <w:rsid w:val="00B65181"/>
+    <w:rsid w:val="002D3B0E"/>
     <w:pPr>
       <w:spacing w:before="120"/>
     </w:pPr>
@@ -27493,7 +27496,7 @@
     <w:name w:val="Closing"/>
     <w:basedOn w:val="Normal"/>
     <w:link w:val="ClosingChar"/>
-    <w:rsid w:val="00B65181"/>
+    <w:rsid w:val="002D3B0E"/>
     <w:pPr>
       <w:ind w:left="4320"/>
     </w:pPr>
@@ -27502,7 +27505,7 @@
     <w:name w:val="Closing Char"/>
     <w:basedOn w:val="DefaultParagraphFont"/>
     <w:link w:val="Closing"/>
-    <w:rsid w:val="00B65181"/>
+    <w:rsid w:val="002D3B0E"/>
     <w:rPr>
       <w:rFonts w:ascii="Times New Roman" w:eastAsia="Times New Roman" w:hAnsi="Times New Roman" w:cs="Times New Roman"/>
       <w:color w:val="000000" w:themeColor="text1"/>
@@ -27514,13 +27517,13 @@
     <w:basedOn w:val="Normal"/>
     <w:next w:val="Normal"/>
     <w:link w:val="DateChar"/>
-    <w:rsid w:val="00B65181"/>
+    <w:rsid w:val="002D3B0E"/>
   </w:style>
   <w:style w:type="character" w:customStyle="1" w:styleId="DateChar">
     <w:name w:val="Date Char"/>
     <w:basedOn w:val="DefaultParagraphFont"/>
     <w:link w:val="Date"/>
-    <w:rsid w:val="00B65181"/>
+    <w:rsid w:val="002D3B0E"/>
     <w:rPr>
       <w:rFonts w:ascii="Times New Roman" w:eastAsia="Times New Roman" w:hAnsi="Times New Roman" w:cs="Times New Roman"/>
       <w:color w:val="000000" w:themeColor="text1"/>
@@ -27531,7 +27534,7 @@
     <w:name w:val="Document Map"/>
     <w:basedOn w:val="Normal"/>
     <w:link w:val="DocumentMapChar"/>
-    <w:rsid w:val="00B65181"/>
+    <w:rsid w:val="002D3B0E"/>
     <w:pPr>
       <w:shd w:val="clear" w:color="auto" w:fill="000080"/>
     </w:pPr>
@@ -27543,7 +27546,7 @@
     <w:name w:val="Document Map Char"/>
     <w:basedOn w:val="DefaultParagraphFont"/>
     <w:link w:val="DocumentMap"/>
-    <w:rsid w:val="00B65181"/>
+    <w:rsid w:val="002D3B0E"/>
     <w:rPr>
       <w:rFonts w:ascii="Tahoma" w:eastAsia="Times New Roman" w:hAnsi="Tahoma" w:cs="Times New Roman"/>
       <w:color w:val="000000" w:themeColor="text1"/>
@@ -27554,7 +27557,7 @@
   <w:style w:type="paragraph" w:styleId="EnvelopeReturn">
     <w:name w:val="envelope return"/>
     <w:basedOn w:val="Normal"/>
-    <w:rsid w:val="00B65181"/>
+    <w:rsid w:val="002D3B0E"/>
     <w:rPr>
       <w:rFonts w:ascii="Arial" w:hAnsi="Arial" w:cs="Arial"/>
       <w:sz w:val="20"/>
@@ -27565,7 +27568,7 @@
     <w:name w:val="Image"/>
     <w:basedOn w:val="Normal"/>
     <w:qFormat/>
-    <w:rsid w:val="00B65181"/>
+    <w:rsid w:val="002D3B0E"/>
     <w:pPr>
       <w:jc w:val="center"/>
     </w:pPr>
@@ -27574,7 +27577,7 @@
     <w:name w:val="List Bullet Indent 4"/>
     <w:basedOn w:val="ListBullet2"/>
     <w:qFormat/>
-    <w:rsid w:val="00B65181"/>
+    <w:rsid w:val="002D3B0E"/>
     <w:pPr>
       <w:numPr>
         <w:numId w:val="27"/>
@@ -27590,7 +27593,7 @@
     <w:name w:val="Caution Indent 4"/>
     <w:basedOn w:val="CautionIndent3"/>
     <w:qFormat/>
-    <w:rsid w:val="00B65181"/>
+    <w:rsid w:val="002D3B0E"/>
     <w:pPr>
       <w:ind w:left="2347"/>
     </w:pPr>
@@ -27599,7 +27602,7 @@
     <w:name w:val="List Bullet 2 Indent"/>
     <w:basedOn w:val="ListBullet2"/>
     <w:qFormat/>
-    <w:rsid w:val="00B65181"/>
+    <w:rsid w:val="002D3B0E"/>
     <w:pPr>
       <w:numPr>
         <w:numId w:val="25"/>
@@ -27921,12 +27924,6 @@
 </file>
 
 <file path=customXml/item2.xml><?xml version="1.0" encoding="utf-8"?>
-<p:properties xmlns:p="http://schemas.microsoft.com/office/2006/metadata/properties" xmlns:xsi="http://www.w3.org/2001/XMLSchema-instance">
-  <documentManagement/>
-</p:properties>
-</file>
-
-<file path=customXml/item3.xml><?xml version="1.0" encoding="utf-8"?>
 <?mso-contentType ?>
 <FormTemplates xmlns="http://schemas.microsoft.com/sharepoint/v3/contenttype/forms">
   <Display>DocumentLibraryForm</Display>
@@ -27935,23 +27932,7 @@
 </FormTemplates>
 </file>
 
-<file path=customXml/item4.xml><?xml version="1.0" encoding="utf-8"?>
-<b:Sources xmlns:b="http://schemas.openxmlformats.org/officeDocument/2006/bibliography" xmlns="http://schemas.openxmlformats.org/officeDocument/2006/bibliography" SelectedStyle="\APA.XSL" StyleName="APA"/>
-</file>
-
-<file path=customXml/item5.xml><?xml version="1.0" encoding="utf-8"?>
-<b:Sources xmlns:b="http://schemas.openxmlformats.org/officeDocument/2006/bibliography" xmlns="http://schemas.openxmlformats.org/officeDocument/2006/bibliography" SelectedStyle="\APA.XSL" StyleName="APA"/>
-</file>
-
-<file path=customXml/item6.xml><?xml version="1.0" encoding="utf-8"?>
-<b:Sources xmlns:b="http://schemas.openxmlformats.org/officeDocument/2006/bibliography" xmlns="http://schemas.openxmlformats.org/officeDocument/2006/bibliography" SelectedStyle="\APA.XSL" StyleName="APA"/>
-</file>
-
-<file path=customXml/item7.xml><?xml version="1.0" encoding="utf-8"?>
-<b:Sources xmlns:b="http://schemas.openxmlformats.org/officeDocument/2006/bibliography" xmlns="http://schemas.openxmlformats.org/officeDocument/2006/bibliography" SelectedStyle="\APA.XSL" StyleName="APA"/>
-</file>
-
-<file path=customXml/item8.xml><?xml version="1.0" encoding="utf-8"?>
+<file path=customXml/item3.xml><?xml version="1.0" encoding="utf-8"?>
 <ct:contentTypeSchema xmlns:ct="http://schemas.microsoft.com/office/2006/metadata/contentType" xmlns:ma="http://schemas.microsoft.com/office/2006/metadata/properties/metaAttributes" ct:_="" ma:_="" ma:contentTypeName="Document" ma:contentTypeID="0x010100DA8C39750DDDF7438CF42C180633EE11" ma:contentTypeVersion="1" ma:contentTypeDescription="Create a new document." ma:contentTypeScope="" ma:versionID="15a808af6dfed134b6cc87ce731103a3">
   <xsd:schema xmlns:xsd="http://www.w3.org/2001/XMLSchema" xmlns:p="http://schemas.microsoft.com/office/2006/metadata/properties" targetNamespace="http://schemas.microsoft.com/office/2006/metadata/properties" ma:root="true" ma:fieldsID="88d7eb69791d2645577e6e5e97b01252">
     <xsd:element name="properties">
@@ -28000,6 +27981,28 @@
 </ct:contentTypeSchema>
 </file>
 
+<file path=customXml/item4.xml><?xml version="1.0" encoding="utf-8"?>
+<b:Sources xmlns:b="http://schemas.openxmlformats.org/officeDocument/2006/bibliography" xmlns="http://schemas.openxmlformats.org/officeDocument/2006/bibliography" SelectedStyle="\APA.XSL" StyleName="APA"/>
+</file>
+
+<file path=customXml/item5.xml><?xml version="1.0" encoding="utf-8"?>
+<b:Sources xmlns:b="http://schemas.openxmlformats.org/officeDocument/2006/bibliography" xmlns="http://schemas.openxmlformats.org/officeDocument/2006/bibliography" SelectedStyle="\APA.XSL" StyleName="APA"/>
+</file>
+
+<file path=customXml/item6.xml><?xml version="1.0" encoding="utf-8"?>
+<b:Sources xmlns:b="http://schemas.openxmlformats.org/officeDocument/2006/bibliography" xmlns="http://schemas.openxmlformats.org/officeDocument/2006/bibliography" SelectedStyle="\APA.XSL" StyleName="APA"/>
+</file>
+
+<file path=customXml/item7.xml><?xml version="1.0" encoding="utf-8"?>
+<p:properties xmlns:p="http://schemas.microsoft.com/office/2006/metadata/properties" xmlns:xsi="http://www.w3.org/2001/XMLSchema-instance">
+  <documentManagement/>
+</p:properties>
+</file>
+
+<file path=customXml/item8.xml><?xml version="1.0" encoding="utf-8"?>
+<b:Sources xmlns:b="http://schemas.openxmlformats.org/officeDocument/2006/bibliography" xmlns="http://schemas.openxmlformats.org/officeDocument/2006/bibliography" SelectedStyle="\APA.XSL" StyleName="APA"/>
+</file>
+
 <file path=customXml/item9.xml><?xml version="1.0" encoding="utf-8"?>
 <b:Sources xmlns:b="http://schemas.openxmlformats.org/officeDocument/2006/bibliography" xmlns="http://schemas.openxmlformats.org/officeDocument/2006/bibliography" SelectedStyle="\APA.XSL" StyleName="APA"/>
 </file>
@@ -28013,7 +28016,7 @@
 </file>
 
 <file path=customXml/itemProps10.xml><?xml version="1.0" encoding="utf-8"?>
-<ds:datastoreItem xmlns:ds="http://schemas.openxmlformats.org/officeDocument/2006/customXml" ds:itemID="{1A2C4B27-C6A0-4FD1-B65E-15B388FA7714}">
+<ds:datastoreItem xmlns:ds="http://schemas.openxmlformats.org/officeDocument/2006/customXml" ds:itemID="{747B9442-B937-45DD-8E2A-2C65318A348C}">
   <ds:schemaRefs>
     <ds:schemaRef ds:uri="http://schemas.openxmlformats.org/officeDocument/2006/bibliography"/>
   </ds:schemaRefs>
@@ -28021,7 +28024,7 @@
 </file>
 
 <file path=customXml/itemProps11.xml><?xml version="1.0" encoding="utf-8"?>
-<ds:datastoreItem xmlns:ds="http://schemas.openxmlformats.org/officeDocument/2006/customXml" ds:itemID="{6C1BEA55-6A82-4A61-AD3B-5762542B44AF}">
+<ds:datastoreItem xmlns:ds="http://schemas.openxmlformats.org/officeDocument/2006/customXml" ds:itemID="{975C2052-682A-4824-9269-274D89EB20D7}">
   <ds:schemaRefs>
     <ds:schemaRef ds:uri="http://schemas.openxmlformats.org/officeDocument/2006/bibliography"/>
   </ds:schemaRefs>
@@ -28029,7 +28032,7 @@
 </file>
 
 <file path=customXml/itemProps12.xml><?xml version="1.0" encoding="utf-8"?>
-<ds:datastoreItem xmlns:ds="http://schemas.openxmlformats.org/officeDocument/2006/customXml" ds:itemID="{9A206771-4235-476C-A0C6-D5A4729260BC}">
+<ds:datastoreItem xmlns:ds="http://schemas.openxmlformats.org/officeDocument/2006/customXml" ds:itemID="{72BDBE9C-1672-4DEA-903E-7919E5D178DF}">
   <ds:schemaRefs>
     <ds:schemaRef ds:uri="http://schemas.openxmlformats.org/officeDocument/2006/bibliography"/>
   </ds:schemaRefs>
@@ -28037,14 +28040,6 @@
 </file>
 
 <file path=customXml/itemProps2.xml><?xml version="1.0" encoding="utf-8"?>
-<ds:datastoreItem xmlns:ds="http://schemas.openxmlformats.org/officeDocument/2006/customXml" ds:itemID="{E19D9952-D2AC-4290-B5EB-2A3281EED8C0}">
-  <ds:schemaRefs>
-    <ds:schemaRef ds:uri="http://schemas.microsoft.com/office/2006/metadata/properties"/>
-  </ds:schemaRefs>
-</ds:datastoreItem>
-</file>
-
-<file path=customXml/itemProps3.xml><?xml version="1.0" encoding="utf-8"?>
 <ds:datastoreItem xmlns:ds="http://schemas.openxmlformats.org/officeDocument/2006/customXml" ds:itemID="{49C16594-80E6-4712-8A0C-623F66D9A583}">
   <ds:schemaRefs>
     <ds:schemaRef ds:uri="http://schemas.microsoft.com/sharepoint/v3/contenttype/forms"/>
@@ -28052,39 +28047,7 @@
 </ds:datastoreItem>
 </file>
 
-<file path=customXml/itemProps4.xml><?xml version="1.0" encoding="utf-8"?>
-<ds:datastoreItem xmlns:ds="http://schemas.openxmlformats.org/officeDocument/2006/customXml" ds:itemID="{87B0C215-3259-41DC-A463-9CCC103E0815}">
-  <ds:schemaRefs>
-    <ds:schemaRef ds:uri="http://schemas.openxmlformats.org/officeDocument/2006/bibliography"/>
-  </ds:schemaRefs>
-</ds:datastoreItem>
-</file>
-
-<file path=customXml/itemProps5.xml><?xml version="1.0" encoding="utf-8"?>
-<ds:datastoreItem xmlns:ds="http://schemas.openxmlformats.org/officeDocument/2006/customXml" ds:itemID="{D2C5DA1D-8484-4F33-9CF2-D2783B157D28}">
-  <ds:schemaRefs>
-    <ds:schemaRef ds:uri="http://schemas.openxmlformats.org/officeDocument/2006/bibliography"/>
-  </ds:schemaRefs>
-</ds:datastoreItem>
-</file>
-
-<file path=customXml/itemProps6.xml><?xml version="1.0" encoding="utf-8"?>
-<ds:datastoreItem xmlns:ds="http://schemas.openxmlformats.org/officeDocument/2006/customXml" ds:itemID="{47BE1465-0BD7-45C5-AC8A-567B3BE6372A}">
-  <ds:schemaRefs>
-    <ds:schemaRef ds:uri="http://schemas.openxmlformats.org/officeDocument/2006/bibliography"/>
-  </ds:schemaRefs>
-</ds:datastoreItem>
-</file>
-
-<file path=customXml/itemProps7.xml><?xml version="1.0" encoding="utf-8"?>
-<ds:datastoreItem xmlns:ds="http://schemas.openxmlformats.org/officeDocument/2006/customXml" ds:itemID="{E620E132-6F36-4392-BA67-E08B78C965C6}">
-  <ds:schemaRefs>
-    <ds:schemaRef ds:uri="http://schemas.openxmlformats.org/officeDocument/2006/bibliography"/>
-  </ds:schemaRefs>
-</ds:datastoreItem>
-</file>
-
-<file path=customXml/itemProps8.xml><?xml version="1.0" encoding="utf-8"?>
+<file path=customXml/itemProps3.xml><?xml version="1.0" encoding="utf-8"?>
 <ds:datastoreItem xmlns:ds="http://schemas.openxmlformats.org/officeDocument/2006/customXml" ds:itemID="{3BAD519E-1FD7-43DF-A147-E5C50218CACE}">
   <ds:schemaRefs>
     <ds:schemaRef ds:uri="http://schemas.microsoft.com/office/2006/metadata/contentType"/>
@@ -28099,10 +28062,50 @@
 </ds:datastoreItem>
 </file>
 
-<file path=customXml/itemProps9.xml><?xml version="1.0" encoding="utf-8"?>
+<file path=customXml/itemProps4.xml><?xml version="1.0" encoding="utf-8"?>
+<ds:datastoreItem xmlns:ds="http://schemas.openxmlformats.org/officeDocument/2006/customXml" ds:itemID="{87EE2FC4-A5BE-466D-B962-373857173A5C}">
+  <ds:schemaRefs>
+    <ds:schemaRef ds:uri="http://schemas.openxmlformats.org/officeDocument/2006/bibliography"/>
+  </ds:schemaRefs>
+</ds:datastoreItem>
+</file>
+
+<file path=customXml/itemProps5.xml><?xml version="1.0" encoding="utf-8"?>
+<ds:datastoreItem xmlns:ds="http://schemas.openxmlformats.org/officeDocument/2006/customXml" ds:itemID="{6C1BEA55-6A82-4A61-AD3B-5762542B44AF}">
+  <ds:schemaRefs>
+    <ds:schemaRef ds:uri="http://schemas.openxmlformats.org/officeDocument/2006/bibliography"/>
+  </ds:schemaRefs>
+</ds:datastoreItem>
+</file>
+
+<file path=customXml/itemProps6.xml><?xml version="1.0" encoding="utf-8"?>
+<ds:datastoreItem xmlns:ds="http://schemas.openxmlformats.org/officeDocument/2006/customXml" ds:itemID="{63499D81-DE82-49FC-9A1E-BF8C203DA2C6}">
+  <ds:schemaRefs>
+    <ds:schemaRef ds:uri="http://schemas.openxmlformats.org/officeDocument/2006/bibliography"/>
+  </ds:schemaRefs>
+</ds:datastoreItem>
+</file>
+
+<file path=customXml/itemProps7.xml><?xml version="1.0" encoding="utf-8"?>
+<ds:datastoreItem xmlns:ds="http://schemas.openxmlformats.org/officeDocument/2006/customXml" ds:itemID="{E19D9952-D2AC-4290-B5EB-2A3281EED8C0}">
+  <ds:schemaRefs>
+    <ds:schemaRef ds:uri="http://schemas.microsoft.com/office/2006/metadata/properties"/>
+  </ds:schemaRefs>
+</ds:datastoreItem>
+</file>
+
+<file path=customXml/itemProps8.xml><?xml version="1.0" encoding="utf-8"?>
 <ds:datastoreItem xmlns:ds="http://schemas.openxmlformats.org/officeDocument/2006/customXml" ds:itemID="{3FDE45C3-EAFB-4140-A617-D1C4C0CD213A}">
   <ds:schemaRefs>
     <ds:schemaRef ds:uri="http://schemas.openxmlformats.org/officeDocument/2006/bibliography"/>
   </ds:schemaRefs>
 </ds:datastoreItem>
+</file>
+
+<file path=customXml/itemProps9.xml><?xml version="1.0" encoding="utf-8"?>
+<ds:datastoreItem xmlns:ds="http://schemas.openxmlformats.org/officeDocument/2006/customXml" ds:itemID="{4E3BD216-7D9C-4294-9796-63C4C33B8047}">
+  <ds:schemaRefs>
+    <ds:schemaRef ds:uri="http://schemas.openxmlformats.org/officeDocument/2006/bibliography"/>
+  </ds:schemaRefs>
+</ds:datastoreItem>
 </file>
</xml_diff>